<commit_message>
Performed document review (Henrique_2)
</commit_message>
<xml_diff>
--- a/T1_LabRedes/T1 - LabRedes.docx
+++ b/T1_LabRedes/T1 - LabRedes.docx
@@ -1,6 +1,6 @@
 
 <file path=word/document.xml><?xml version="1.0" encoding="utf-8"?>
-<w:document xmlns:wpc="http://schemas.microsoft.com/office/word/2010/wordprocessingCanvas" xmlns:mc="http://schemas.openxmlformats.org/markup-compatibility/2006" xmlns:o="urn:schemas-microsoft-com:office:office" xmlns:r="http://schemas.openxmlformats.org/officeDocument/2006/relationships" xmlns:m="http://schemas.openxmlformats.org/officeDocument/2006/math" xmlns:v="urn:schemas-microsoft-com:vml" xmlns:wp14="http://schemas.microsoft.com/office/word/2010/wordprocessingDrawing" xmlns:wp="http://schemas.openxmlformats.org/drawingml/2006/wordprocessingDrawing" xmlns:w10="urn:schemas-microsoft-com:office:word" xmlns:w="http://schemas.openxmlformats.org/wordprocessingml/2006/main" xmlns:w14="http://schemas.microsoft.com/office/word/2010/wordml" xmlns:w15="http://schemas.microsoft.com/office/word/2012/wordml" xmlns:wpg="http://schemas.microsoft.com/office/word/2010/wordprocessingGroup" xmlns:wpi="http://schemas.microsoft.com/office/word/2010/wordprocessingInk" xmlns:wne="http://schemas.microsoft.com/office/word/2006/wordml" xmlns:wps="http://schemas.microsoft.com/office/word/2010/wordprocessingShape" mc:Ignorable="w14 w15 wp14">
+<w:document xmlns:wpc="http://schemas.microsoft.com/office/word/2010/wordprocessingCanvas" xmlns:cx="http://schemas.microsoft.com/office/drawing/2014/chartex" xmlns:cx1="http://schemas.microsoft.com/office/drawing/2015/9/8/chartex" xmlns:cx2="http://schemas.microsoft.com/office/drawing/2015/10/21/chartex" xmlns:cx3="http://schemas.microsoft.com/office/drawing/2016/5/9/chartex" xmlns:cx4="http://schemas.microsoft.com/office/drawing/2016/5/10/chartex" xmlns:cx5="http://schemas.microsoft.com/office/drawing/2016/5/11/chartex" xmlns:cx6="http://schemas.microsoft.com/office/drawing/2016/5/12/chartex" xmlns:cx7="http://schemas.microsoft.com/office/drawing/2016/5/13/chartex" xmlns:cx8="http://schemas.microsoft.com/office/drawing/2016/5/14/chartex" xmlns:mc="http://schemas.openxmlformats.org/markup-compatibility/2006" xmlns:aink="http://schemas.microsoft.com/office/drawing/2016/ink" xmlns:am3d="http://schemas.microsoft.com/office/drawing/2017/model3d" xmlns:o="urn:schemas-microsoft-com:office:office" xmlns:r="http://schemas.openxmlformats.org/officeDocument/2006/relationships" xmlns:m="http://schemas.openxmlformats.org/officeDocument/2006/math" xmlns:v="urn:schemas-microsoft-com:vml" xmlns:wp14="http://schemas.microsoft.com/office/word/2010/wordprocessingDrawing" xmlns:wp="http://schemas.openxmlformats.org/drawingml/2006/wordprocessingDrawing" xmlns:w10="urn:schemas-microsoft-com:office:word" xmlns:w="http://schemas.openxmlformats.org/wordprocessingml/2006/main" xmlns:w14="http://schemas.microsoft.com/office/word/2010/wordml" xmlns:w15="http://schemas.microsoft.com/office/word/2012/wordml" xmlns:w16cid="http://schemas.microsoft.com/office/word/2016/wordml/cid" xmlns:w16se="http://schemas.microsoft.com/office/word/2015/wordml/symex" xmlns:wpg="http://schemas.microsoft.com/office/word/2010/wordprocessingGroup" xmlns:wpi="http://schemas.microsoft.com/office/word/2010/wordprocessingInk" xmlns:wne="http://schemas.microsoft.com/office/word/2006/wordml" xmlns:wps="http://schemas.microsoft.com/office/word/2010/wordprocessingShape" mc:Ignorable="w14 w15 w16se w16cid wp14">
   <w:body>
     <w:p>
       <w:pPr>
@@ -159,12 +159,14 @@
         <w:rPr>
           <w:sz w:val="28"/>
           <w:szCs w:val="28"/>
-        </w:rPr>
-      </w:pPr>
-      <w:r>
-        <w:rPr>
-          <w:sz w:val="28"/>
-          <w:szCs w:val="28"/>
+          <w:lang w:val="en-US"/>
+        </w:rPr>
+      </w:pPr>
+      <w:r>
+        <w:rPr>
+          <w:sz w:val="28"/>
+          <w:szCs w:val="28"/>
+          <w:lang w:val="en-US"/>
         </w:rPr>
         <w:t>T1 - ARP Poisoning Attack com Man-in-the-middle</w:t>
       </w:r>
@@ -177,6 +179,7 @@
           <w:sz w:val="28"/>
           <w:szCs w:val="28"/>
           <w:u w:val="single"/>
+          <w:lang w:val="en-US"/>
         </w:rPr>
       </w:pPr>
     </w:p>
@@ -187,6 +190,7 @@
         <w:rPr>
           <w:sz w:val="28"/>
           <w:szCs w:val="28"/>
+          <w:lang w:val="en-US"/>
         </w:rPr>
       </w:pPr>
     </w:p>
@@ -311,7 +315,6 @@
         <w:spacing w:line="360" w:lineRule="auto"/>
         <w:jc w:val="center"/>
         <w:rPr>
-          <w:ins w:id="0" w:author="Henrique Correa" w:date="2018-09-20T23:41:00Z"/>
           <w:sz w:val="28"/>
           <w:szCs w:val="28"/>
         </w:rPr>
@@ -322,7 +325,6 @@
         <w:spacing w:line="360" w:lineRule="auto"/>
         <w:jc w:val="center"/>
         <w:rPr>
-          <w:ins w:id="1" w:author="Henrique Correa" w:date="2018-09-20T23:41:00Z"/>
           <w:sz w:val="28"/>
           <w:szCs w:val="28"/>
         </w:rPr>
@@ -354,15 +356,13 @@
         </w:rPr>
         <w:t>Porto Alegre, 24 de setembro de 2018</w:t>
       </w:r>
-      <w:ins w:id="2" w:author="Henrique Correa" w:date="2018-09-20T23:41:00Z">
-        <w:r>
-          <w:rPr>
-            <w:sz w:val="28"/>
-            <w:szCs w:val="28"/>
-          </w:rPr>
-          <w:br w:type="page"/>
-        </w:r>
-      </w:ins>
+      <w:r>
+        <w:rPr>
+          <w:sz w:val="28"/>
+          <w:szCs w:val="28"/>
+        </w:rPr>
+        <w:br w:type="page"/>
+      </w:r>
     </w:p>
     <w:p>
       <w:pPr>
@@ -417,15 +417,13 @@
         </w:rPr>
         <w:t>Esta aplicação deve mandar pacotes ARP com o objetivo de modificar a tabela ARP de um computador alvo</w:t>
       </w:r>
-      <w:ins w:id="3" w:author="Rafa" w:date="2018-09-21T22:16:00Z">
-        <w:r>
-          <w:rPr>
-            <w:sz w:val="24"/>
-            <w:szCs w:val="24"/>
-          </w:rPr>
-          <w:t xml:space="preserve"> e um gateway</w:t>
-        </w:r>
-      </w:ins>
+      <w:r>
+        <w:rPr>
+          <w:sz w:val="24"/>
+          <w:szCs w:val="24"/>
+        </w:rPr>
+        <w:t xml:space="preserve"> e um gateway</w:t>
+      </w:r>
       <w:r>
         <w:rPr>
           <w:sz w:val="24"/>
@@ -433,31 +431,13 @@
         </w:rPr>
         <w:t xml:space="preserve"> </w:t>
       </w:r>
-      <w:del w:id="4" w:author="Rafa" w:date="2018-09-21T22:17:00Z">
-        <w:r>
-          <w:rPr>
-            <w:sz w:val="24"/>
-            <w:szCs w:val="24"/>
-          </w:rPr>
-          <w:delText xml:space="preserve">e </w:delText>
-        </w:r>
-      </w:del>
-      <w:ins w:id="5" w:author="Rafa" w:date="2018-09-21T22:17:00Z">
-        <w:r>
-          <w:rPr>
-            <w:sz w:val="24"/>
-            <w:szCs w:val="24"/>
-          </w:rPr>
-          <w:t>para</w:t>
-        </w:r>
-        <w:r>
-          <w:rPr>
-            <w:sz w:val="24"/>
-            <w:szCs w:val="24"/>
-          </w:rPr>
-          <w:t xml:space="preserve"> </w:t>
-        </w:r>
-      </w:ins>
+      <w:r>
+        <w:rPr>
+          <w:sz w:val="24"/>
+          <w:szCs w:val="24"/>
+        </w:rPr>
+        <w:t xml:space="preserve">para </w:t>
+      </w:r>
       <w:r>
         <w:rPr>
           <w:sz w:val="24"/>
@@ -538,57 +518,52 @@
           <w:sz w:val="24"/>
           <w:szCs w:val="24"/>
         </w:rPr>
-        <w:t xml:space="preserve">É um mecanismo que </w:t>
-      </w:r>
-      <w:commentRangeStart w:id="6"/>
-      <w:r>
-        <w:rPr>
-          <w:sz w:val="24"/>
-          <w:szCs w:val="24"/>
-        </w:rPr>
-        <w:t>permite o recebimento</w:t>
-      </w:r>
-      <w:commentRangeEnd w:id="6"/>
-      <w:r>
-        <w:rPr>
-          <w:rStyle w:val="Refdecomentrio"/>
-        </w:rPr>
-        <w:commentReference w:id="6"/>
-      </w:r>
-      <w:r>
-        <w:rPr>
-          <w:sz w:val="24"/>
-          <w:szCs w:val="24"/>
-        </w:rPr>
-        <w:t xml:space="preserve"> de pacotes de rede juntamente com seus cabeçalhos</w:t>
-      </w:r>
-      <w:ins w:id="7" w:author="Rafa" w:date="2018-09-21T19:42:00Z">
-        <w:r>
-          <w:rPr>
-            <w:sz w:val="24"/>
-            <w:szCs w:val="24"/>
-          </w:rPr>
-          <w:t xml:space="preserve"> como também</w:t>
-        </w:r>
-      </w:ins>
-      <w:ins w:id="8" w:author="Rafa" w:date="2018-09-21T19:43:00Z">
-        <w:r>
-          <w:rPr>
-            <w:sz w:val="24"/>
-            <w:szCs w:val="24"/>
-          </w:rPr>
-          <w:t xml:space="preserve"> permite a criação de um pacote do zero</w:t>
-        </w:r>
-      </w:ins>
-      <w:ins w:id="9" w:author="Rafa" w:date="2018-09-21T19:44:00Z">
-        <w:r>
-          <w:rPr>
-            <w:sz w:val="24"/>
-            <w:szCs w:val="24"/>
-          </w:rPr>
-          <w:t xml:space="preserve"> para envia-lo na rede</w:t>
-        </w:r>
-      </w:ins>
+        <w:t>É um mecanismo que permite o recebimento de pacotes de rede juntamente com seus cabeçalhos</w:t>
+      </w:r>
+      <w:r>
+        <w:rPr>
+          <w:sz w:val="24"/>
+          <w:szCs w:val="24"/>
+        </w:rPr>
+        <w:t xml:space="preserve"> como também</w:t>
+      </w:r>
+      <w:r>
+        <w:rPr>
+          <w:sz w:val="24"/>
+          <w:szCs w:val="24"/>
+        </w:rPr>
+        <w:t xml:space="preserve"> permite a criação de um pacote </w:t>
+      </w:r>
+      <w:r>
+        <w:rPr>
+          <w:sz w:val="24"/>
+          <w:szCs w:val="24"/>
+        </w:rPr>
+        <w:t>cru (</w:t>
+      </w:r>
+      <w:proofErr w:type="spellStart"/>
+      <w:r>
+        <w:rPr>
+          <w:sz w:val="24"/>
+          <w:szCs w:val="24"/>
+        </w:rPr>
+        <w:t>raw</w:t>
+      </w:r>
+      <w:proofErr w:type="spellEnd"/>
+      <w:r>
+        <w:rPr>
+          <w:sz w:val="24"/>
+          <w:szCs w:val="24"/>
+        </w:rPr>
+        <w:t>)</w:t>
+      </w:r>
+      <w:r>
+        <w:rPr>
+          <w:sz w:val="24"/>
+          <w:szCs w:val="24"/>
+        </w:rPr>
+        <w:t xml:space="preserve"> para envia-lo na rede</w:t>
+      </w:r>
       <w:r>
         <w:rPr>
           <w:sz w:val="24"/>
@@ -687,24 +662,13 @@
         </w:rPr>
         <w:t xml:space="preserve">Este procedimento é feito através de uma </w:t>
       </w:r>
-      <w:del w:id="10" w:author="Rafa" w:date="2018-09-21T20:08:00Z">
-        <w:r>
-          <w:rPr>
-            <w:sz w:val="24"/>
-            <w:szCs w:val="24"/>
-          </w:rPr>
-          <w:delText>solicitação(</w:delText>
-        </w:r>
-      </w:del>
-      <w:ins w:id="11" w:author="Rafa" w:date="2018-09-21T20:08:00Z">
-        <w:r>
-          <w:rPr>
-            <w:sz w:val="24"/>
-            <w:szCs w:val="24"/>
-          </w:rPr>
-          <w:t>solicitação (</w:t>
-        </w:r>
-      </w:ins>
+      <w:r>
+        <w:rPr>
+          <w:sz w:val="24"/>
+          <w:szCs w:val="24"/>
+        </w:rPr>
+        <w:t>solicitação (</w:t>
+      </w:r>
       <w:r>
         <w:rPr>
           <w:sz w:val="24"/>
@@ -728,45 +692,19 @@
         </w:rPr>
         <w:t xml:space="preserve">), onde o solicitante envia um pacote de solicitação em um formato específico para todas as máquinas da rede </w:t>
       </w:r>
-      <w:del w:id="12" w:author="Rafa" w:date="2018-09-21T20:08:00Z">
-        <w:r>
-          <w:rPr>
-            <w:sz w:val="24"/>
-            <w:szCs w:val="24"/>
-          </w:rPr>
-          <w:delText>LAN(</w:delText>
-        </w:r>
-      </w:del>
-      <w:ins w:id="13" w:author="Rafa" w:date="2018-09-21T20:08:00Z">
-        <w:r>
-          <w:rPr>
-            <w:sz w:val="24"/>
-            <w:szCs w:val="24"/>
-          </w:rPr>
-          <w:t>LAN (</w:t>
-        </w:r>
-      </w:ins>
-      <w:commentRangeStart w:id="14"/>
-      <w:r>
-        <w:rPr>
-          <w:sz w:val="24"/>
-          <w:szCs w:val="24"/>
-        </w:rPr>
-        <w:t>Broadcast</w:t>
-      </w:r>
-      <w:commentRangeEnd w:id="14"/>
-      <w:r>
-        <w:rPr>
-          <w:rStyle w:val="Refdecomentrio"/>
-        </w:rPr>
-        <w:commentReference w:id="14"/>
-      </w:r>
-      <w:r>
-        <w:rPr>
-          <w:sz w:val="24"/>
-          <w:szCs w:val="24"/>
-        </w:rPr>
-        <w:t>) para descobrir se alguma máquina possui o endereço IP correspondente à solicitação.</w:t>
+      <w:r>
+        <w:rPr>
+          <w:sz w:val="24"/>
+          <w:szCs w:val="24"/>
+        </w:rPr>
+        <w:t>LAN (</w:t>
+      </w:r>
+      <w:r>
+        <w:rPr>
+          <w:sz w:val="24"/>
+          <w:szCs w:val="24"/>
+        </w:rPr>
+        <w:t>Broadcast) para descobrir se alguma máquina possui o endereço IP correspondente à solicitação.</w:t>
       </w:r>
     </w:p>
     <w:p>
@@ -785,24 +723,13 @@
         </w:rPr>
         <w:t xml:space="preserve">A máquina que corresponde ao endereço IP solicitado, envia uma </w:t>
       </w:r>
-      <w:del w:id="15" w:author="Rafa" w:date="2018-09-21T20:09:00Z">
-        <w:r>
-          <w:rPr>
-            <w:sz w:val="24"/>
-            <w:szCs w:val="24"/>
-          </w:rPr>
-          <w:delText>resposta(</w:delText>
-        </w:r>
-      </w:del>
-      <w:ins w:id="16" w:author="Rafa" w:date="2018-09-21T20:09:00Z">
-        <w:r>
-          <w:rPr>
-            <w:sz w:val="24"/>
-            <w:szCs w:val="24"/>
-          </w:rPr>
-          <w:t>resposta (</w:t>
-        </w:r>
-      </w:ins>
+      <w:r>
+        <w:rPr>
+          <w:sz w:val="24"/>
+          <w:szCs w:val="24"/>
+        </w:rPr>
+        <w:t>resposta (</w:t>
+      </w:r>
       <w:r>
         <w:rPr>
           <w:sz w:val="24"/>
@@ -847,31 +774,13 @@
         </w:rPr>
         <w:t xml:space="preserve">de </w:t>
       </w:r>
-      <w:del w:id="17" w:author="Rafa" w:date="2018-09-21T20:09:00Z">
-        <w:r>
-          <w:rPr>
-            <w:sz w:val="24"/>
-            <w:szCs w:val="24"/>
-          </w:rPr>
-          <w:delText>enlace</w:delText>
-        </w:r>
-        <w:r>
-          <w:rPr>
-            <w:sz w:val="24"/>
-            <w:szCs w:val="24"/>
-          </w:rPr>
-          <w:delText>(</w:delText>
-        </w:r>
-      </w:del>
-      <w:ins w:id="18" w:author="Rafa" w:date="2018-09-21T20:09:00Z">
-        <w:r>
-          <w:rPr>
-            <w:sz w:val="24"/>
-            <w:szCs w:val="24"/>
-          </w:rPr>
-          <w:t>enlace (</w:t>
-        </w:r>
-      </w:ins>
+      <w:r>
+        <w:rPr>
+          <w:sz w:val="24"/>
+          <w:szCs w:val="24"/>
+        </w:rPr>
+        <w:t>enlace (</w:t>
+      </w:r>
       <w:r>
         <w:rPr>
           <w:sz w:val="24"/>
@@ -957,7 +866,7 @@
                     <pic:cNvPicPr preferRelativeResize="0"/>
                   </pic:nvPicPr>
                   <pic:blipFill>
-                    <a:blip r:embed="rId6"/>
+                    <a:blip r:embed="rId4"/>
                     <a:srcRect/>
                     <a:stretch>
                       <a:fillRect/>
@@ -1029,7 +938,7 @@
                     <pic:cNvPicPr preferRelativeResize="0"/>
                   </pic:nvPicPr>
                   <pic:blipFill>
-                    <a:blip r:embed="rId7"/>
+                    <a:blip r:embed="rId5"/>
                     <a:srcRect/>
                     <a:stretch>
                       <a:fillRect/>
@@ -1076,7 +985,6 @@
         <w:spacing w:line="360" w:lineRule="auto"/>
         <w:jc w:val="both"/>
         <w:rPr>
-          <w:ins w:id="19" w:author="Henrique Correa" w:date="2018-09-21T00:02:00Z"/>
           <w:sz w:val="24"/>
           <w:szCs w:val="24"/>
         </w:rPr>
@@ -1132,7 +1040,6 @@
           <w:sz w:val="24"/>
           <w:szCs w:val="24"/>
         </w:rPr>
-        <w:lastRenderedPageBreak/>
         <w:t>O ataque poisoning consiste em enviar pacotes ARP de modo que modifique a tabela ARP de uma máquina alvo com o objetivo de desviar o tráfego de rede para a máquina atacante.</w:t>
       </w:r>
     </w:p>
@@ -1275,7 +1182,7 @@
                     <pic:cNvPicPr preferRelativeResize="0"/>
                   </pic:nvPicPr>
                   <pic:blipFill>
-                    <a:blip r:embed="rId8"/>
+                    <a:blip r:embed="rId6"/>
                     <a:srcRect/>
                     <a:stretch>
                       <a:fillRect/>
@@ -1345,7 +1252,7 @@
                     <pic:cNvPicPr preferRelativeResize="0"/>
                   </pic:nvPicPr>
                   <pic:blipFill>
-                    <a:blip r:embed="rId9"/>
+                    <a:blip r:embed="rId7"/>
                     <a:srcRect/>
                     <a:stretch>
                       <a:fillRect/>
@@ -1415,7 +1322,7 @@
                     <pic:cNvPicPr preferRelativeResize="0"/>
                   </pic:nvPicPr>
                   <pic:blipFill>
-                    <a:blip r:embed="rId10"/>
+                    <a:blip r:embed="rId8"/>
                     <a:srcRect/>
                     <a:stretch>
                       <a:fillRect/>
@@ -1485,7 +1392,7 @@
                     <pic:cNvPicPr preferRelativeResize="0"/>
                   </pic:nvPicPr>
                   <pic:blipFill>
-                    <a:blip r:embed="rId11"/>
+                    <a:blip r:embed="rId9"/>
                     <a:srcRect/>
                     <a:stretch>
                       <a:fillRect/>
@@ -1538,7 +1445,7 @@
                     <pic:cNvPicPr preferRelativeResize="0"/>
                   </pic:nvPicPr>
                   <pic:blipFill>
-                    <a:blip r:embed="rId12"/>
+                    <a:blip r:embed="rId10"/>
                     <a:srcRect/>
                     <a:stretch>
                       <a:fillRect/>
@@ -1583,7 +1490,6 @@
         <w:spacing w:line="360" w:lineRule="auto"/>
         <w:jc w:val="both"/>
         <w:rPr>
-          <w:ins w:id="20" w:author="Rafa" w:date="2018-09-21T20:02:00Z"/>
           <w:sz w:val="24"/>
           <w:szCs w:val="24"/>
         </w:rPr>
@@ -1595,7 +1501,6 @@
           <w:szCs w:val="24"/>
           <w:lang w:eastAsia="pt-BR"/>
         </w:rPr>
-        <w:lastRenderedPageBreak/>
         <w:drawing>
           <wp:inline distT="114300" distB="114300" distL="114300" distR="114300" wp14:anchorId="78F771FA" wp14:editId="47DC8EAA">
             <wp:extent cx="5610225" cy="2552700"/>
@@ -1610,7 +1515,7 @@
                     <pic:cNvPicPr preferRelativeResize="0"/>
                   </pic:nvPicPr>
                   <pic:blipFill>
-                    <a:blip r:embed="rId13"/>
+                    <a:blip r:embed="rId11"/>
                     <a:srcRect/>
                     <a:stretch>
                       <a:fillRect/>
@@ -1638,128 +1543,61 @@
         <w:spacing w:line="360" w:lineRule="auto"/>
         <w:jc w:val="both"/>
         <w:rPr>
-          <w:del w:id="21" w:author="Rafa" w:date="2018-09-21T20:09:00Z"/>
-          <w:sz w:val="24"/>
-          <w:szCs w:val="24"/>
-        </w:rPr>
-      </w:pPr>
-      <w:ins w:id="22" w:author="Rafa" w:date="2018-09-21T20:02:00Z">
-        <w:r>
-          <w:rPr>
-            <w:noProof/>
-            <w:lang w:eastAsia="pt-BR"/>
-          </w:rPr>
-          <w:drawing>
-            <wp:inline distT="0" distB="0" distL="0" distR="0" wp14:anchorId="1BB46E5C" wp14:editId="73FA7418">
-              <wp:extent cx="5562600" cy="2409825"/>
-              <wp:effectExtent l="0" t="0" r="0" b="9525"/>
-              <wp:docPr id="13" name="Imagem 13"/>
-              <wp:cNvGraphicFramePr>
-                <a:graphicFrameLocks xmlns:a="http://schemas.openxmlformats.org/drawingml/2006/main" noChangeAspect="1"/>
-              </wp:cNvGraphicFramePr>
-              <a:graphic xmlns:a="http://schemas.openxmlformats.org/drawingml/2006/main">
-                <a:graphicData uri="http://schemas.openxmlformats.org/drawingml/2006/picture">
-                  <pic:pic xmlns:pic="http://schemas.openxmlformats.org/drawingml/2006/picture">
-                    <pic:nvPicPr>
-                      <pic:cNvPr id="1" name=""/>
-                      <pic:cNvPicPr/>
-                    </pic:nvPicPr>
-                    <pic:blipFill>
-                      <a:blip r:embed="rId14"/>
-                      <a:stretch>
-                        <a:fillRect/>
-                      </a:stretch>
-                    </pic:blipFill>
-                    <pic:spPr>
-                      <a:xfrm>
-                        <a:off x="0" y="0"/>
-                        <a:ext cx="5562600" cy="2409825"/>
-                      </a:xfrm>
-                      <a:prstGeom prst="rect">
-                        <a:avLst/>
-                      </a:prstGeom>
-                    </pic:spPr>
-                  </pic:pic>
-                </a:graphicData>
-              </a:graphic>
-            </wp:inline>
-          </w:drawing>
-        </w:r>
-      </w:ins>
-    </w:p>
-    <w:p>
-      <w:pPr>
-        <w:spacing w:line="360" w:lineRule="auto"/>
-        <w:jc w:val="both"/>
-        <w:rPr>
-          <w:sz w:val="24"/>
-          <w:szCs w:val="24"/>
-        </w:rPr>
-      </w:pPr>
-      <w:commentRangeStart w:id="23"/>
-      <w:del w:id="24" w:author="Rafa" w:date="2018-09-21T20:02:00Z">
-        <w:r>
-          <w:rPr>
-            <w:noProof/>
-            <w:sz w:val="24"/>
-            <w:szCs w:val="24"/>
-            <w:lang w:eastAsia="pt-BR"/>
-          </w:rPr>
-          <w:drawing>
-            <wp:inline distT="114300" distB="114300" distL="114300" distR="114300" wp14:anchorId="7359D98F" wp14:editId="0C5F072D">
-              <wp:extent cx="5695950" cy="2343150"/>
-              <wp:effectExtent l="0" t="0" r="0" b="0"/>
-              <wp:docPr id="9" name="image20.png"/>
-              <wp:cNvGraphicFramePr/>
-              <a:graphic xmlns:a="http://schemas.openxmlformats.org/drawingml/2006/main">
-                <a:graphicData uri="http://schemas.openxmlformats.org/drawingml/2006/picture">
-                  <pic:pic xmlns:pic="http://schemas.openxmlformats.org/drawingml/2006/picture">
-                    <pic:nvPicPr>
-                      <pic:cNvPr id="0" name="image20.png"/>
-                      <pic:cNvPicPr preferRelativeResize="0"/>
-                    </pic:nvPicPr>
-                    <pic:blipFill>
-                      <a:blip r:embed="rId15"/>
-                      <a:srcRect/>
-                      <a:stretch>
-                        <a:fillRect/>
-                      </a:stretch>
-                    </pic:blipFill>
-                    <pic:spPr>
-                      <a:xfrm>
-                        <a:off x="0" y="0"/>
-                        <a:ext cx="5695950" cy="2343150"/>
-                      </a:xfrm>
-                      <a:prstGeom prst="rect">
-                        <a:avLst/>
-                      </a:prstGeom>
-                      <a:ln/>
-                    </pic:spPr>
-                  </pic:pic>
-                </a:graphicData>
-              </a:graphic>
-            </wp:inline>
-          </w:drawing>
-        </w:r>
-      </w:del>
-      <w:commentRangeEnd w:id="23"/>
-      <w:r>
-        <w:rPr>
-          <w:rStyle w:val="Refdecomentrio"/>
-        </w:rPr>
-        <w:commentReference w:id="23"/>
-      </w:r>
-    </w:p>
-    <w:p>
-      <w:pPr>
-        <w:spacing w:line="360" w:lineRule="auto"/>
-        <w:jc w:val="both"/>
-        <w:rPr>
-          <w:sz w:val="24"/>
-          <w:szCs w:val="24"/>
-        </w:rPr>
-      </w:pPr>
-      <w:commentRangeStart w:id="25"/>
+          <w:sz w:val="24"/>
+          <w:szCs w:val="24"/>
+        </w:rPr>
+      </w:pPr>
+      <w:r>
+        <w:rPr>
+          <w:noProof/>
+          <w:lang w:eastAsia="pt-BR"/>
+        </w:rPr>
+        <w:drawing>
+          <wp:inline distT="0" distB="0" distL="0" distR="0" wp14:anchorId="1BB46E5C" wp14:editId="73FA7418">
+            <wp:extent cx="5562600" cy="2409825"/>
+            <wp:effectExtent l="0" t="0" r="0" b="9525"/>
+            <wp:docPr id="13" name="Imagem 13"/>
+            <wp:cNvGraphicFramePr>
+              <a:graphicFrameLocks xmlns:a="http://schemas.openxmlformats.org/drawingml/2006/main" noChangeAspect="1"/>
+            </wp:cNvGraphicFramePr>
+            <a:graphic xmlns:a="http://schemas.openxmlformats.org/drawingml/2006/main">
+              <a:graphicData uri="http://schemas.openxmlformats.org/drawingml/2006/picture">
+                <pic:pic xmlns:pic="http://schemas.openxmlformats.org/drawingml/2006/picture">
+                  <pic:nvPicPr>
+                    <pic:cNvPr id="1" name=""/>
+                    <pic:cNvPicPr/>
+                  </pic:nvPicPr>
+                  <pic:blipFill>
+                    <a:blip r:embed="rId12"/>
+                    <a:stretch>
+                      <a:fillRect/>
+                    </a:stretch>
+                  </pic:blipFill>
+                  <pic:spPr>
+                    <a:xfrm>
+                      <a:off x="0" y="0"/>
+                      <a:ext cx="5562600" cy="2409825"/>
+                    </a:xfrm>
+                    <a:prstGeom prst="rect">
+                      <a:avLst/>
+                    </a:prstGeom>
+                  </pic:spPr>
+                </pic:pic>
+              </a:graphicData>
+            </a:graphic>
+          </wp:inline>
+        </w:drawing>
+      </w:r>
+    </w:p>
+    <w:p>
+      <w:pPr>
+        <w:spacing w:line="360" w:lineRule="auto"/>
+        <w:jc w:val="both"/>
+        <w:rPr>
+          <w:sz w:val="24"/>
+          <w:szCs w:val="24"/>
+        </w:rPr>
+      </w:pPr>
       <w:r>
         <w:rPr>
           <w:sz w:val="24"/>
@@ -1767,193 +1605,118 @@
         </w:rPr>
         <w:t>E então inicia o envio de ARP Request para o gateway e para a vítima</w:t>
       </w:r>
-      <w:ins w:id="26" w:author="Rafa" w:date="2018-09-21T20:02:00Z">
-        <w:r>
-          <w:rPr>
-            <w:sz w:val="24"/>
-            <w:szCs w:val="24"/>
-          </w:rPr>
-          <w:t xml:space="preserve"> </w:t>
-        </w:r>
-      </w:ins>
-      <w:del w:id="27" w:author="Rafa" w:date="2018-09-21T19:51:00Z">
-        <w:r>
-          <w:rPr>
-            <w:sz w:val="24"/>
-            <w:szCs w:val="24"/>
-          </w:rPr>
-          <w:delText>.</w:delText>
-        </w:r>
-        <w:commentRangeEnd w:id="25"/>
-        <w:r>
-          <w:rPr>
-            <w:rStyle w:val="Refdecomentrio"/>
-          </w:rPr>
-          <w:commentReference w:id="25"/>
-        </w:r>
-      </w:del>
-      <w:ins w:id="28" w:author="Rafa" w:date="2018-09-21T19:51:00Z">
-        <w:r>
-          <w:rPr>
-            <w:sz w:val="24"/>
-            <w:szCs w:val="24"/>
-          </w:rPr>
-          <w:t xml:space="preserve">com o objetivo de descobrir o </w:t>
-        </w:r>
-      </w:ins>
-      <w:ins w:id="29" w:author="Rafa" w:date="2018-09-21T19:52:00Z">
-        <w:r>
-          <w:rPr>
-            <w:sz w:val="24"/>
-            <w:szCs w:val="24"/>
-          </w:rPr>
-          <w:t>MAC do gateway e da vítima</w:t>
-        </w:r>
-      </w:ins>
-      <w:ins w:id="30" w:author="Rafa" w:date="2018-09-21T19:53:00Z">
-        <w:r>
-          <w:rPr>
-            <w:sz w:val="24"/>
-            <w:szCs w:val="24"/>
-          </w:rPr>
-          <w:t xml:space="preserve"> que até o momento são desconhecidos. Neste mesmo momento o ataque já é iniciado envenenando a tabela ARP de ambos.</w:t>
-        </w:r>
-      </w:ins>
-      <w:ins w:id="31" w:author="Rafa" w:date="2018-09-21T20:06:00Z">
-        <w:r>
-          <w:rPr>
-            <w:sz w:val="24"/>
-            <w:szCs w:val="24"/>
-          </w:rPr>
-          <w:t xml:space="preserve"> </w:t>
-        </w:r>
-      </w:ins>
-      <w:ins w:id="32" w:author="Rafa" w:date="2018-09-21T20:08:00Z">
-        <w:r>
-          <w:rPr>
-            <w:sz w:val="24"/>
-            <w:szCs w:val="24"/>
-          </w:rPr>
-          <w:t xml:space="preserve">A tabela ARP do </w:t>
-        </w:r>
-      </w:ins>
-      <w:ins w:id="33" w:author="Rafa" w:date="2018-09-21T20:06:00Z">
-        <w:r>
-          <w:rPr>
-            <w:sz w:val="24"/>
-            <w:szCs w:val="24"/>
-          </w:rPr>
-          <w:t xml:space="preserve">gateway recebe o </w:t>
-        </w:r>
-      </w:ins>
-      <w:ins w:id="34" w:author="Rafa" w:date="2018-09-21T20:11:00Z">
-        <w:r>
-          <w:rPr>
-            <w:sz w:val="24"/>
-            <w:szCs w:val="24"/>
-          </w:rPr>
-          <w:t>IP</w:t>
-        </w:r>
-      </w:ins>
-      <w:ins w:id="35" w:author="Rafa" w:date="2018-09-21T20:06:00Z">
-        <w:r>
-          <w:rPr>
-            <w:sz w:val="24"/>
-            <w:szCs w:val="24"/>
-          </w:rPr>
-          <w:t xml:space="preserve"> do atacante relacionado ao </w:t>
-        </w:r>
-      </w:ins>
-      <w:ins w:id="36" w:author="Rafa" w:date="2018-09-21T20:11:00Z">
-        <w:r>
-          <w:rPr>
-            <w:sz w:val="24"/>
-            <w:szCs w:val="24"/>
-          </w:rPr>
-          <w:t>MAC</w:t>
-        </w:r>
-      </w:ins>
-      <w:ins w:id="37" w:author="Rafa" w:date="2018-09-21T20:06:00Z">
-        <w:r>
-          <w:rPr>
-            <w:sz w:val="24"/>
-            <w:szCs w:val="24"/>
-          </w:rPr>
-          <w:t xml:space="preserve"> da v</w:t>
-        </w:r>
-      </w:ins>
-      <w:ins w:id="38" w:author="Rafa" w:date="2018-09-21T20:07:00Z">
-        <w:r>
-          <w:rPr>
-            <w:sz w:val="24"/>
-            <w:szCs w:val="24"/>
-          </w:rPr>
-          <w:t>ítima e a</w:t>
-        </w:r>
-      </w:ins>
-      <w:ins w:id="39" w:author="Rafa" w:date="2018-09-21T20:08:00Z">
-        <w:r>
-          <w:rPr>
-            <w:sz w:val="24"/>
-            <w:szCs w:val="24"/>
-          </w:rPr>
-          <w:t xml:space="preserve"> tabela ARP da</w:t>
-        </w:r>
-      </w:ins>
-      <w:ins w:id="40" w:author="Rafa" w:date="2018-09-21T20:07:00Z">
-        <w:r>
-          <w:rPr>
-            <w:sz w:val="24"/>
-            <w:szCs w:val="24"/>
-          </w:rPr>
-          <w:t xml:space="preserve"> vítima recebe o </w:t>
-        </w:r>
-      </w:ins>
-      <w:ins w:id="41" w:author="Rafa" w:date="2018-09-21T20:11:00Z">
-        <w:r>
-          <w:rPr>
-            <w:sz w:val="24"/>
-            <w:szCs w:val="24"/>
-          </w:rPr>
-          <w:t>IP</w:t>
-        </w:r>
-      </w:ins>
-      <w:ins w:id="42" w:author="Rafa" w:date="2018-09-21T20:07:00Z">
-        <w:r>
-          <w:rPr>
-            <w:sz w:val="24"/>
-            <w:szCs w:val="24"/>
-          </w:rPr>
-          <w:t xml:space="preserve"> do atacante </w:t>
-        </w:r>
-      </w:ins>
-      <w:ins w:id="43" w:author="Rafa" w:date="2018-09-21T20:08:00Z">
-        <w:r>
-          <w:rPr>
-            <w:sz w:val="24"/>
-            <w:szCs w:val="24"/>
-          </w:rPr>
-          <w:t xml:space="preserve">relacionado ao </w:t>
-        </w:r>
-      </w:ins>
-      <w:ins w:id="44" w:author="Rafa" w:date="2018-09-21T20:11:00Z">
-        <w:r>
-          <w:rPr>
-            <w:sz w:val="24"/>
-            <w:szCs w:val="24"/>
-          </w:rPr>
-          <w:t>MAC</w:t>
-        </w:r>
-      </w:ins>
-      <w:ins w:id="45" w:author="Rafa" w:date="2018-09-21T20:08:00Z">
-        <w:r>
-          <w:rPr>
-            <w:sz w:val="24"/>
-            <w:szCs w:val="24"/>
-          </w:rPr>
-          <w:t xml:space="preserve"> do gateway.</w:t>
-        </w:r>
-      </w:ins>
+      <w:r>
+        <w:rPr>
+          <w:sz w:val="24"/>
+          <w:szCs w:val="24"/>
+        </w:rPr>
+        <w:t xml:space="preserve"> </w:t>
+      </w:r>
+      <w:r>
+        <w:rPr>
+          <w:sz w:val="24"/>
+          <w:szCs w:val="24"/>
+        </w:rPr>
+        <w:t>com o objetivo de descobrir o MAC do gateway e da vítima</w:t>
+      </w:r>
+      <w:r>
+        <w:rPr>
+          <w:sz w:val="24"/>
+          <w:szCs w:val="24"/>
+        </w:rPr>
+        <w:t xml:space="preserve"> que até o momento são desconhecidos. Neste mesmo momento o ataque já é iniciado envenenando a tabela ARP de ambos.</w:t>
+      </w:r>
+      <w:r>
+        <w:rPr>
+          <w:sz w:val="24"/>
+          <w:szCs w:val="24"/>
+        </w:rPr>
+        <w:t xml:space="preserve"> A tabela ARP do gateway recebe o IP d</w:t>
+      </w:r>
+      <w:r>
+        <w:rPr>
+          <w:sz w:val="24"/>
+          <w:szCs w:val="24"/>
+        </w:rPr>
+        <w:t>a</w:t>
+      </w:r>
+      <w:r>
+        <w:rPr>
+          <w:sz w:val="24"/>
+          <w:szCs w:val="24"/>
+        </w:rPr>
+        <w:t xml:space="preserve"> </w:t>
+      </w:r>
+      <w:r>
+        <w:rPr>
+          <w:sz w:val="24"/>
+          <w:szCs w:val="24"/>
+        </w:rPr>
+        <w:t>vítima</w:t>
+      </w:r>
+      <w:r>
+        <w:rPr>
+          <w:sz w:val="24"/>
+          <w:szCs w:val="24"/>
+        </w:rPr>
+        <w:t xml:space="preserve"> relacionado ao MAC d</w:t>
+      </w:r>
+      <w:r>
+        <w:rPr>
+          <w:sz w:val="24"/>
+          <w:szCs w:val="24"/>
+        </w:rPr>
+        <w:t>o</w:t>
+      </w:r>
+      <w:r>
+        <w:rPr>
+          <w:sz w:val="24"/>
+          <w:szCs w:val="24"/>
+        </w:rPr>
+        <w:t xml:space="preserve"> </w:t>
+      </w:r>
+      <w:r>
+        <w:rPr>
+          <w:sz w:val="24"/>
+          <w:szCs w:val="24"/>
+        </w:rPr>
+        <w:t>atacante</w:t>
+      </w:r>
+      <w:r>
+        <w:rPr>
+          <w:sz w:val="24"/>
+          <w:szCs w:val="24"/>
+        </w:rPr>
+        <w:t xml:space="preserve"> e a tabela ARP da vítima recebe o IP do </w:t>
+      </w:r>
+      <w:r>
+        <w:rPr>
+          <w:sz w:val="24"/>
+          <w:szCs w:val="24"/>
+        </w:rPr>
+        <w:t>gateway</w:t>
+      </w:r>
+      <w:r>
+        <w:rPr>
+          <w:sz w:val="24"/>
+          <w:szCs w:val="24"/>
+        </w:rPr>
+        <w:t xml:space="preserve"> relacionado ao MAC do </w:t>
+      </w:r>
+      <w:r>
+        <w:rPr>
+          <w:sz w:val="24"/>
+          <w:szCs w:val="24"/>
+        </w:rPr>
+        <w:t>atacante</w:t>
+      </w:r>
+      <w:r>
+        <w:rPr>
+          <w:sz w:val="24"/>
+          <w:szCs w:val="24"/>
+        </w:rPr>
+        <w:t>.</w:t>
+      </w:r>
     </w:p>
     <w:p>
       <w:pPr>
@@ -1985,7 +1748,7 @@
                     <pic:cNvPicPr preferRelativeResize="0"/>
                   </pic:nvPicPr>
                   <pic:blipFill>
-                    <a:blip r:embed="rId16"/>
+                    <a:blip r:embed="rId13"/>
                     <a:srcRect/>
                     <a:stretch>
                       <a:fillRect/>
@@ -2013,7 +1776,6 @@
         <w:spacing w:line="360" w:lineRule="auto"/>
         <w:jc w:val="both"/>
         <w:rPr>
-          <w:ins w:id="46" w:author="Rafa" w:date="2018-09-21T20:09:00Z"/>
           <w:sz w:val="24"/>
           <w:szCs w:val="24"/>
         </w:rPr>
@@ -2039,7 +1801,7 @@
                     <pic:cNvPicPr preferRelativeResize="0"/>
                   </pic:nvPicPr>
                   <pic:blipFill>
-                    <a:blip r:embed="rId17"/>
+                    <a:blip r:embed="rId14"/>
                     <a:srcRect/>
                     <a:stretch>
                       <a:fillRect/>
@@ -2067,107 +1829,54 @@
         <w:spacing w:line="360" w:lineRule="auto"/>
         <w:jc w:val="both"/>
         <w:rPr>
-          <w:ins w:id="47" w:author="Rafa" w:date="2018-09-21T20:23:00Z"/>
-          <w:sz w:val="24"/>
-          <w:szCs w:val="24"/>
-        </w:rPr>
-      </w:pPr>
-      <w:ins w:id="48" w:author="Rafa" w:date="2018-09-21T22:17:00Z">
-        <w:r>
-          <w:rPr>
-            <w:sz w:val="24"/>
-            <w:szCs w:val="24"/>
-          </w:rPr>
-          <w:t xml:space="preserve">Assim </w:t>
-        </w:r>
-      </w:ins>
-      <w:ins w:id="49" w:author="Rafa" w:date="2018-09-21T20:17:00Z">
-        <w:r>
-          <w:rPr>
-            <w:sz w:val="24"/>
-            <w:szCs w:val="24"/>
-          </w:rPr>
-          <w:t>são</w:t>
-        </w:r>
-      </w:ins>
-      <w:ins w:id="50" w:author="Rafa" w:date="2018-09-21T20:15:00Z">
-        <w:r>
-          <w:rPr>
-            <w:sz w:val="24"/>
-            <w:szCs w:val="24"/>
-          </w:rPr>
-          <w:t xml:space="preserve"> finalizada</w:t>
-        </w:r>
-      </w:ins>
-      <w:ins w:id="51" w:author="Rafa" w:date="2018-09-21T20:17:00Z">
-        <w:r>
-          <w:rPr>
-            <w:sz w:val="24"/>
-            <w:szCs w:val="24"/>
-          </w:rPr>
-          <w:t>s</w:t>
-        </w:r>
-      </w:ins>
-      <w:ins w:id="52" w:author="Rafa" w:date="2018-09-21T20:15:00Z">
-        <w:r>
-          <w:rPr>
-            <w:sz w:val="24"/>
-            <w:szCs w:val="24"/>
-          </w:rPr>
-          <w:t xml:space="preserve"> as configurações necessárias para interceptar os pacotes trocados pelo gateway e pela vítima. A atacante j</w:t>
-        </w:r>
-      </w:ins>
-      <w:ins w:id="53" w:author="Rafa" w:date="2018-09-21T20:16:00Z">
-        <w:r>
-          <w:rPr>
-            <w:sz w:val="24"/>
-            <w:szCs w:val="24"/>
-          </w:rPr>
-          <w:t>á sabe o MAC do gateway e da vítima e também já envenenou as tabelas ARP de ambos.</w:t>
-        </w:r>
-      </w:ins>
-      <w:ins w:id="54" w:author="Rafa" w:date="2018-09-21T20:19:00Z">
-        <w:r>
-          <w:rPr>
-            <w:sz w:val="24"/>
-            <w:szCs w:val="24"/>
-          </w:rPr>
-          <w:t xml:space="preserve"> Portanto a aplicação </w:t>
-        </w:r>
-        <w:r>
-          <w:rPr>
-            <w:sz w:val="24"/>
-            <w:szCs w:val="24"/>
-          </w:rPr>
-          <w:lastRenderedPageBreak/>
-          <w:t xml:space="preserve">dispara </w:t>
-        </w:r>
-      </w:ins>
-      <w:ins w:id="55" w:author="Rafa" w:date="2018-09-21T20:20:00Z">
-        <w:r>
-          <w:rPr>
-            <w:sz w:val="24"/>
-            <w:szCs w:val="24"/>
-          </w:rPr>
-          <w:t xml:space="preserve">um processo filho para enviar mensagens do tipo ARP </w:t>
-        </w:r>
-        <w:proofErr w:type="spellStart"/>
-        <w:r>
-          <w:rPr>
-            <w:sz w:val="24"/>
-            <w:szCs w:val="24"/>
-          </w:rPr>
-          <w:t>Reply</w:t>
-        </w:r>
-        <w:proofErr w:type="spellEnd"/>
-        <w:r>
-          <w:rPr>
-            <w:sz w:val="24"/>
-            <w:szCs w:val="24"/>
-          </w:rPr>
-          <w:t xml:space="preserve"> periodicamente para o gateway e para a vítima.</w:t>
-        </w:r>
-      </w:ins>
+          <w:sz w:val="24"/>
+          <w:szCs w:val="24"/>
+        </w:rPr>
+      </w:pPr>
+      <w:r>
+        <w:rPr>
+          <w:sz w:val="24"/>
+          <w:szCs w:val="24"/>
+        </w:rPr>
+        <w:t xml:space="preserve">Assim </w:t>
+      </w:r>
+      <w:r>
+        <w:rPr>
+          <w:sz w:val="24"/>
+          <w:szCs w:val="24"/>
+        </w:rPr>
+        <w:t xml:space="preserve">são finalizadas as configurações necessárias para interceptar os pacotes trocados pelo gateway e pela vítima. </w:t>
+      </w:r>
+      <w:r>
+        <w:rPr>
+          <w:sz w:val="24"/>
+          <w:szCs w:val="24"/>
+        </w:rPr>
+        <w:t>O</w:t>
+      </w:r>
+      <w:r>
+        <w:rPr>
+          <w:sz w:val="24"/>
+          <w:szCs w:val="24"/>
+        </w:rPr>
+        <w:t xml:space="preserve"> atacante já sabe o MAC do gateway e da vítima e também já envenenou as tabelas ARP de ambos. Portanto a aplicação dispara um processo filho para enviar mensagens do tipo ARP </w:t>
+      </w:r>
+      <w:proofErr w:type="spellStart"/>
+      <w:r>
+        <w:rPr>
+          <w:sz w:val="24"/>
+          <w:szCs w:val="24"/>
+        </w:rPr>
+        <w:t>Reply</w:t>
+      </w:r>
+      <w:proofErr w:type="spellEnd"/>
+      <w:r>
+        <w:rPr>
+          <w:sz w:val="24"/>
+          <w:szCs w:val="24"/>
+        </w:rPr>
+        <w:t xml:space="preserve"> periodicamente para o gateway e para a vítima.</w:t>
+      </w:r>
     </w:p>
     <w:p>
       <w:pPr>
@@ -2177,63 +1886,54 @@
           <w:sz w:val="24"/>
           <w:szCs w:val="24"/>
         </w:rPr>
-        <w:pPrChange w:id="56" w:author="Rafa" w:date="2018-09-21T20:23:00Z">
-          <w:pPr>
-            <w:spacing w:line="360" w:lineRule="auto"/>
-            <w:jc w:val="both"/>
-          </w:pPr>
-        </w:pPrChange>
-      </w:pPr>
-      <w:ins w:id="57" w:author="Rafa" w:date="2018-09-21T20:23:00Z">
-        <w:r>
-          <w:rPr>
-            <w:noProof/>
-            <w:lang w:eastAsia="pt-BR"/>
-          </w:rPr>
-          <w:drawing>
-            <wp:inline distT="0" distB="0" distL="0" distR="0" wp14:anchorId="33F39859" wp14:editId="23284C73">
-              <wp:extent cx="2362200" cy="952500"/>
-              <wp:effectExtent l="0" t="0" r="0" b="0"/>
-              <wp:docPr id="14" name="Imagem 14"/>
-              <wp:cNvGraphicFramePr>
-                <a:graphicFrameLocks xmlns:a="http://schemas.openxmlformats.org/drawingml/2006/main" noChangeAspect="1"/>
-              </wp:cNvGraphicFramePr>
-              <a:graphic xmlns:a="http://schemas.openxmlformats.org/drawingml/2006/main">
-                <a:graphicData uri="http://schemas.openxmlformats.org/drawingml/2006/picture">
-                  <pic:pic xmlns:pic="http://schemas.openxmlformats.org/drawingml/2006/picture">
-                    <pic:nvPicPr>
-                      <pic:cNvPr id="1" name=""/>
-                      <pic:cNvPicPr/>
-                    </pic:nvPicPr>
-                    <pic:blipFill>
-                      <a:blip r:embed="rId18"/>
-                      <a:stretch>
-                        <a:fillRect/>
-                      </a:stretch>
-                    </pic:blipFill>
-                    <pic:spPr>
-                      <a:xfrm>
-                        <a:off x="0" y="0"/>
-                        <a:ext cx="2362200" cy="952500"/>
-                      </a:xfrm>
-                      <a:prstGeom prst="rect">
-                        <a:avLst/>
-                      </a:prstGeom>
-                    </pic:spPr>
-                  </pic:pic>
-                </a:graphicData>
-              </a:graphic>
-            </wp:inline>
-          </w:drawing>
-        </w:r>
-      </w:ins>
-    </w:p>
-    <w:p>
-      <w:pPr>
-        <w:spacing w:line="360" w:lineRule="auto"/>
-        <w:jc w:val="both"/>
-        <w:rPr>
-          <w:ins w:id="58" w:author="Rafa" w:date="2018-09-21T20:32:00Z"/>
+      </w:pPr>
+      <w:r>
+        <w:rPr>
+          <w:noProof/>
+          <w:lang w:eastAsia="pt-BR"/>
+        </w:rPr>
+        <w:drawing>
+          <wp:inline distT="0" distB="0" distL="0" distR="0" wp14:anchorId="33F39859" wp14:editId="23284C73">
+            <wp:extent cx="2362200" cy="952500"/>
+            <wp:effectExtent l="0" t="0" r="0" b="0"/>
+            <wp:docPr id="14" name="Imagem 14"/>
+            <wp:cNvGraphicFramePr>
+              <a:graphicFrameLocks xmlns:a="http://schemas.openxmlformats.org/drawingml/2006/main" noChangeAspect="1"/>
+            </wp:cNvGraphicFramePr>
+            <a:graphic xmlns:a="http://schemas.openxmlformats.org/drawingml/2006/main">
+              <a:graphicData uri="http://schemas.openxmlformats.org/drawingml/2006/picture">
+                <pic:pic xmlns:pic="http://schemas.openxmlformats.org/drawingml/2006/picture">
+                  <pic:nvPicPr>
+                    <pic:cNvPr id="1" name=""/>
+                    <pic:cNvPicPr/>
+                  </pic:nvPicPr>
+                  <pic:blipFill>
+                    <a:blip r:embed="rId15"/>
+                    <a:stretch>
+                      <a:fillRect/>
+                    </a:stretch>
+                  </pic:blipFill>
+                  <pic:spPr>
+                    <a:xfrm>
+                      <a:off x="0" y="0"/>
+                      <a:ext cx="2362200" cy="952500"/>
+                    </a:xfrm>
+                    <a:prstGeom prst="rect">
+                      <a:avLst/>
+                    </a:prstGeom>
+                  </pic:spPr>
+                </pic:pic>
+              </a:graphicData>
+            </a:graphic>
+          </wp:inline>
+        </w:drawing>
+      </w:r>
+    </w:p>
+    <w:p>
+      <w:pPr>
+        <w:spacing w:line="360" w:lineRule="auto"/>
+        <w:jc w:val="both"/>
+        <w:rPr>
           <w:sz w:val="24"/>
           <w:szCs w:val="24"/>
         </w:rPr>
@@ -2245,517 +1945,463 @@
         </w:rPr>
         <w:t xml:space="preserve"> </w:t>
       </w:r>
-      <w:ins w:id="59" w:author="Rafa" w:date="2018-09-21T20:24:00Z">
-        <w:r>
-          <w:rPr>
-            <w:sz w:val="24"/>
-            <w:szCs w:val="24"/>
-          </w:rPr>
-          <w:t xml:space="preserve">A função </w:t>
-        </w:r>
-        <w:proofErr w:type="spellStart"/>
-        <w:r>
-          <w:rPr>
-            <w:i/>
-            <w:sz w:val="24"/>
-            <w:szCs w:val="24"/>
-            <w:rPrChange w:id="60" w:author="Rafa" w:date="2018-09-21T20:25:00Z">
-              <w:rPr>
-                <w:sz w:val="24"/>
-                <w:szCs w:val="24"/>
-              </w:rPr>
-            </w:rPrChange>
-          </w:rPr>
-          <w:t>arpPoisonProcess</w:t>
-        </w:r>
-      </w:ins>
+      <w:r>
+        <w:rPr>
+          <w:sz w:val="24"/>
+          <w:szCs w:val="24"/>
+        </w:rPr>
+        <w:t xml:space="preserve">A função </w:t>
+      </w:r>
+      <w:proofErr w:type="spellStart"/>
+      <w:r>
+        <w:rPr>
+          <w:i/>
+          <w:sz w:val="24"/>
+          <w:szCs w:val="24"/>
+        </w:rPr>
+        <w:t>arpPoisonProcess</w:t>
+      </w:r>
       <w:proofErr w:type="spellEnd"/>
-      <w:ins w:id="61" w:author="Rafa" w:date="2018-09-21T20:25:00Z">
-        <w:r>
-          <w:rPr>
-            <w:i/>
-            <w:sz w:val="24"/>
-            <w:szCs w:val="24"/>
-          </w:rPr>
-          <w:t xml:space="preserve"> </w:t>
-        </w:r>
-        <w:r>
-          <w:rPr>
-            <w:sz w:val="24"/>
-            <w:szCs w:val="24"/>
-          </w:rPr>
-          <w:t xml:space="preserve">consiste em </w:t>
-        </w:r>
-      </w:ins>
-      <w:ins w:id="62" w:author="Rafa" w:date="2018-09-21T20:31:00Z">
-        <w:r>
-          <w:rPr>
-            <w:sz w:val="24"/>
-            <w:szCs w:val="24"/>
-          </w:rPr>
-          <w:t>chamar a função de envio de ARP Replay na rede.</w:t>
-        </w:r>
-      </w:ins>
-    </w:p>
-    <w:p>
-      <w:pPr>
-        <w:spacing w:line="360" w:lineRule="auto"/>
-        <w:jc w:val="both"/>
-        <w:rPr>
-          <w:ins w:id="63" w:author="Rafa" w:date="2018-09-21T20:32:00Z"/>
-          <w:sz w:val="24"/>
-          <w:szCs w:val="24"/>
-        </w:rPr>
-      </w:pPr>
-      <w:ins w:id="64" w:author="Rafa" w:date="2018-09-21T20:32:00Z">
-        <w:r>
-          <w:rPr>
-            <w:noProof/>
-            <w:lang w:eastAsia="pt-BR"/>
-          </w:rPr>
-          <w:drawing>
-            <wp:inline distT="0" distB="0" distL="0" distR="0" wp14:anchorId="07C7E572" wp14:editId="65D6DF0B">
-              <wp:extent cx="5733415" cy="1242695"/>
-              <wp:effectExtent l="0" t="0" r="635" b="0"/>
-              <wp:docPr id="15" name="Imagem 15"/>
-              <wp:cNvGraphicFramePr>
-                <a:graphicFrameLocks xmlns:a="http://schemas.openxmlformats.org/drawingml/2006/main" noChangeAspect="1"/>
-              </wp:cNvGraphicFramePr>
-              <a:graphic xmlns:a="http://schemas.openxmlformats.org/drawingml/2006/main">
-                <a:graphicData uri="http://schemas.openxmlformats.org/drawingml/2006/picture">
-                  <pic:pic xmlns:pic="http://schemas.openxmlformats.org/drawingml/2006/picture">
-                    <pic:nvPicPr>
-                      <pic:cNvPr id="1" name=""/>
-                      <pic:cNvPicPr/>
-                    </pic:nvPicPr>
-                    <pic:blipFill>
-                      <a:blip r:embed="rId19"/>
-                      <a:stretch>
-                        <a:fillRect/>
-                      </a:stretch>
-                    </pic:blipFill>
-                    <pic:spPr>
-                      <a:xfrm>
-                        <a:off x="0" y="0"/>
-                        <a:ext cx="5733415" cy="1242695"/>
-                      </a:xfrm>
-                      <a:prstGeom prst="rect">
-                        <a:avLst/>
-                      </a:prstGeom>
-                    </pic:spPr>
-                  </pic:pic>
-                </a:graphicData>
-              </a:graphic>
-            </wp:inline>
-          </w:drawing>
-        </w:r>
-      </w:ins>
-    </w:p>
-    <w:p>
-      <w:pPr>
-        <w:spacing w:line="360" w:lineRule="auto"/>
-        <w:jc w:val="both"/>
-        <w:rPr>
-          <w:ins w:id="65" w:author="Rafa" w:date="2018-09-21T22:09:00Z"/>
-          <w:sz w:val="24"/>
-          <w:szCs w:val="24"/>
-        </w:rPr>
-      </w:pPr>
-      <w:ins w:id="66" w:author="Rafa" w:date="2018-09-21T20:36:00Z">
-        <w:r>
-          <w:rPr>
-            <w:sz w:val="24"/>
-            <w:szCs w:val="24"/>
-          </w:rPr>
-          <w:t xml:space="preserve">A função </w:t>
-        </w:r>
-        <w:proofErr w:type="spellStart"/>
-        <w:r>
-          <w:rPr>
-            <w:i/>
-            <w:sz w:val="24"/>
-            <w:szCs w:val="24"/>
-            <w:rPrChange w:id="67" w:author="Rafa" w:date="2018-09-21T20:36:00Z">
-              <w:rPr>
-                <w:sz w:val="24"/>
-                <w:szCs w:val="24"/>
-              </w:rPr>
-            </w:rPrChange>
-          </w:rPr>
-          <w:t>sendARPReplayPacket</w:t>
-        </w:r>
-        <w:proofErr w:type="spellEnd"/>
-        <w:r>
-          <w:rPr>
-            <w:sz w:val="24"/>
-            <w:szCs w:val="24"/>
-          </w:rPr>
-          <w:t xml:space="preserve"> f</w:t>
-        </w:r>
-        <w:r>
-          <w:rPr>
-            <w:sz w:val="24"/>
-            <w:szCs w:val="24"/>
-          </w:rPr>
-          <w:t>az o envio do pacote ARP Replay, enviando o IP do atacant</w:t>
-        </w:r>
-        <w:r>
-          <w:rPr>
-            <w:sz w:val="24"/>
-            <w:szCs w:val="24"/>
-          </w:rPr>
-          <w:t xml:space="preserve">e relacionado com o MAC do gateway quando o envio </w:t>
-        </w:r>
-      </w:ins>
-      <w:ins w:id="68" w:author="Rafa" w:date="2018-09-21T22:06:00Z">
-        <w:r>
-          <w:rPr>
-            <w:sz w:val="24"/>
-            <w:szCs w:val="24"/>
-          </w:rPr>
-          <w:t xml:space="preserve">é para a vítima e relacionando o </w:t>
-        </w:r>
-      </w:ins>
-      <w:ins w:id="69" w:author="Rafa" w:date="2018-09-21T22:08:00Z">
-        <w:r>
-          <w:rPr>
-            <w:sz w:val="24"/>
-            <w:szCs w:val="24"/>
-          </w:rPr>
-          <w:t>IP do atacando com o MAC da vítima quando o envio é para o gateway.</w:t>
-        </w:r>
-      </w:ins>
-    </w:p>
-    <w:p>
-      <w:pPr>
-        <w:spacing w:line="360" w:lineRule="auto"/>
-        <w:jc w:val="both"/>
-        <w:rPr>
-          <w:ins w:id="70" w:author="Rafa" w:date="2018-09-21T22:10:00Z"/>
-          <w:sz w:val="24"/>
-          <w:szCs w:val="24"/>
-        </w:rPr>
-      </w:pPr>
-      <w:ins w:id="71" w:author="Rafa" w:date="2018-09-21T22:09:00Z">
-        <w:r>
-          <w:rPr>
-            <w:noProof/>
-            <w:lang w:eastAsia="pt-BR"/>
-          </w:rPr>
-          <w:drawing>
-            <wp:inline distT="0" distB="0" distL="0" distR="0" wp14:anchorId="0A153DB5" wp14:editId="618D99EF">
-              <wp:extent cx="5733415" cy="2562225"/>
-              <wp:effectExtent l="0" t="0" r="635" b="9525"/>
-              <wp:docPr id="16" name="Imagem 16"/>
-              <wp:cNvGraphicFramePr>
-                <a:graphicFrameLocks xmlns:a="http://schemas.openxmlformats.org/drawingml/2006/main" noChangeAspect="1"/>
-              </wp:cNvGraphicFramePr>
-              <a:graphic xmlns:a="http://schemas.openxmlformats.org/drawingml/2006/main">
-                <a:graphicData uri="http://schemas.openxmlformats.org/drawingml/2006/picture">
-                  <pic:pic xmlns:pic="http://schemas.openxmlformats.org/drawingml/2006/picture">
-                    <pic:nvPicPr>
-                      <pic:cNvPr id="1" name=""/>
-                      <pic:cNvPicPr/>
-                    </pic:nvPicPr>
-                    <pic:blipFill>
-                      <a:blip r:embed="rId20"/>
-                      <a:stretch>
-                        <a:fillRect/>
-                      </a:stretch>
-                    </pic:blipFill>
-                    <pic:spPr>
-                      <a:xfrm>
-                        <a:off x="0" y="0"/>
-                        <a:ext cx="5733415" cy="2562225"/>
-                      </a:xfrm>
-                      <a:prstGeom prst="rect">
-                        <a:avLst/>
-                      </a:prstGeom>
-                    </pic:spPr>
-                  </pic:pic>
-                </a:graphicData>
-              </a:graphic>
-            </wp:inline>
-          </w:drawing>
-        </w:r>
-      </w:ins>
-    </w:p>
-    <w:p>
-      <w:pPr>
-        <w:spacing w:line="360" w:lineRule="auto"/>
-        <w:jc w:val="both"/>
-        <w:rPr>
-          <w:ins w:id="72" w:author="Rafa" w:date="2018-09-21T22:15:00Z"/>
-          <w:sz w:val="24"/>
-          <w:szCs w:val="24"/>
-        </w:rPr>
-      </w:pPr>
-      <w:ins w:id="73" w:author="Rafa" w:date="2018-09-21T22:12:00Z">
-        <w:r>
-          <w:rPr>
-            <w:sz w:val="24"/>
-            <w:szCs w:val="24"/>
-          </w:rPr>
-          <w:t xml:space="preserve">Paralelamente o processo pai </w:t>
-        </w:r>
-      </w:ins>
-      <w:ins w:id="74" w:author="Rafa" w:date="2018-09-21T22:15:00Z">
-        <w:r>
-          <w:rPr>
-            <w:sz w:val="24"/>
-            <w:szCs w:val="24"/>
-          </w:rPr>
-          <w:t>fica recebendo os pacotes e imprimindo o conteúdo deles.</w:t>
-        </w:r>
-      </w:ins>
+      <w:r>
+        <w:rPr>
+          <w:i/>
+          <w:sz w:val="24"/>
+          <w:szCs w:val="24"/>
+        </w:rPr>
+        <w:t xml:space="preserve"> </w:t>
+      </w:r>
+      <w:r>
+        <w:rPr>
+          <w:sz w:val="24"/>
+          <w:szCs w:val="24"/>
+        </w:rPr>
+        <w:t xml:space="preserve">consiste em </w:t>
+      </w:r>
+      <w:r>
+        <w:rPr>
+          <w:sz w:val="24"/>
+          <w:szCs w:val="24"/>
+        </w:rPr>
+        <w:t>chamar a função de envio de ARP Replay na rede.</w:t>
+      </w:r>
+    </w:p>
+    <w:p>
+      <w:pPr>
+        <w:spacing w:line="360" w:lineRule="auto"/>
+        <w:jc w:val="both"/>
+        <w:rPr>
+          <w:sz w:val="24"/>
+          <w:szCs w:val="24"/>
+        </w:rPr>
+      </w:pPr>
+      <w:r>
+        <w:rPr>
+          <w:noProof/>
+          <w:lang w:eastAsia="pt-BR"/>
+        </w:rPr>
+        <w:drawing>
+          <wp:inline distT="0" distB="0" distL="0" distR="0" wp14:anchorId="07C7E572" wp14:editId="65D6DF0B">
+            <wp:extent cx="5733415" cy="1242695"/>
+            <wp:effectExtent l="0" t="0" r="635" b="0"/>
+            <wp:docPr id="15" name="Imagem 15"/>
+            <wp:cNvGraphicFramePr>
+              <a:graphicFrameLocks xmlns:a="http://schemas.openxmlformats.org/drawingml/2006/main" noChangeAspect="1"/>
+            </wp:cNvGraphicFramePr>
+            <a:graphic xmlns:a="http://schemas.openxmlformats.org/drawingml/2006/main">
+              <a:graphicData uri="http://schemas.openxmlformats.org/drawingml/2006/picture">
+                <pic:pic xmlns:pic="http://schemas.openxmlformats.org/drawingml/2006/picture">
+                  <pic:nvPicPr>
+                    <pic:cNvPr id="1" name=""/>
+                    <pic:cNvPicPr/>
+                  </pic:nvPicPr>
+                  <pic:blipFill>
+                    <a:blip r:embed="rId16"/>
+                    <a:stretch>
+                      <a:fillRect/>
+                    </a:stretch>
+                  </pic:blipFill>
+                  <pic:spPr>
+                    <a:xfrm>
+                      <a:off x="0" y="0"/>
+                      <a:ext cx="5733415" cy="1242695"/>
+                    </a:xfrm>
+                    <a:prstGeom prst="rect">
+                      <a:avLst/>
+                    </a:prstGeom>
+                  </pic:spPr>
+                </pic:pic>
+              </a:graphicData>
+            </a:graphic>
+          </wp:inline>
+        </w:drawing>
+      </w:r>
+    </w:p>
+    <w:p>
+      <w:pPr>
+        <w:spacing w:line="360" w:lineRule="auto"/>
+        <w:jc w:val="both"/>
+        <w:rPr>
+          <w:sz w:val="24"/>
+          <w:szCs w:val="24"/>
+        </w:rPr>
+      </w:pPr>
+      <w:r>
+        <w:rPr>
+          <w:sz w:val="24"/>
+          <w:szCs w:val="24"/>
+        </w:rPr>
+        <w:t xml:space="preserve">A função </w:t>
+      </w:r>
+      <w:proofErr w:type="spellStart"/>
+      <w:r>
+        <w:rPr>
+          <w:i/>
+          <w:sz w:val="24"/>
+          <w:szCs w:val="24"/>
+        </w:rPr>
+        <w:t>sendARPReplayPacket</w:t>
+      </w:r>
+      <w:proofErr w:type="spellEnd"/>
+      <w:r>
+        <w:rPr>
+          <w:sz w:val="24"/>
+          <w:szCs w:val="24"/>
+        </w:rPr>
+        <w:t xml:space="preserve"> f</w:t>
+      </w:r>
+      <w:r>
+        <w:rPr>
+          <w:sz w:val="24"/>
+          <w:szCs w:val="24"/>
+        </w:rPr>
+        <w:t xml:space="preserve">az o envio do pacote ARP Replay, enviando o IP do </w:t>
+      </w:r>
+      <w:r>
+        <w:rPr>
+          <w:sz w:val="24"/>
+          <w:szCs w:val="24"/>
+        </w:rPr>
+        <w:t xml:space="preserve">gateway </w:t>
+      </w:r>
+      <w:r>
+        <w:rPr>
+          <w:sz w:val="24"/>
+          <w:szCs w:val="24"/>
+        </w:rPr>
+        <w:t xml:space="preserve">relacionado com o MAC do </w:t>
+      </w:r>
+      <w:r>
+        <w:rPr>
+          <w:sz w:val="24"/>
+          <w:szCs w:val="24"/>
+        </w:rPr>
+        <w:t>atacante</w:t>
+      </w:r>
+      <w:r>
+        <w:rPr>
+          <w:sz w:val="24"/>
+          <w:szCs w:val="24"/>
+        </w:rPr>
+        <w:t xml:space="preserve"> quando o envio é para a vítima e relacionando o IP d</w:t>
+      </w:r>
+      <w:r>
+        <w:rPr>
+          <w:sz w:val="24"/>
+          <w:szCs w:val="24"/>
+        </w:rPr>
+        <w:t>a</w:t>
+      </w:r>
+      <w:r>
+        <w:rPr>
+          <w:sz w:val="24"/>
+          <w:szCs w:val="24"/>
+        </w:rPr>
+        <w:t xml:space="preserve"> </w:t>
+      </w:r>
+      <w:r>
+        <w:rPr>
+          <w:sz w:val="24"/>
+          <w:szCs w:val="24"/>
+        </w:rPr>
+        <w:t>vítima</w:t>
+      </w:r>
+      <w:r>
+        <w:rPr>
+          <w:sz w:val="24"/>
+          <w:szCs w:val="24"/>
+        </w:rPr>
+        <w:t xml:space="preserve"> com o MAC d</w:t>
+      </w:r>
+      <w:r>
+        <w:rPr>
+          <w:sz w:val="24"/>
+          <w:szCs w:val="24"/>
+        </w:rPr>
+        <w:t>o</w:t>
+      </w:r>
+      <w:r>
+        <w:rPr>
+          <w:sz w:val="24"/>
+          <w:szCs w:val="24"/>
+        </w:rPr>
+        <w:t xml:space="preserve"> </w:t>
+      </w:r>
+      <w:r>
+        <w:rPr>
+          <w:sz w:val="24"/>
+          <w:szCs w:val="24"/>
+        </w:rPr>
+        <w:t>atacante</w:t>
+      </w:r>
+      <w:r>
+        <w:rPr>
+          <w:sz w:val="24"/>
+          <w:szCs w:val="24"/>
+        </w:rPr>
+        <w:t xml:space="preserve"> quando o envio é para o gateway.</w:t>
+      </w:r>
+    </w:p>
+    <w:p>
+      <w:pPr>
+        <w:spacing w:line="360" w:lineRule="auto"/>
+        <w:jc w:val="both"/>
+        <w:rPr>
+          <w:sz w:val="24"/>
+          <w:szCs w:val="24"/>
+        </w:rPr>
+      </w:pPr>
+      <w:r>
+        <w:rPr>
+          <w:noProof/>
+          <w:lang w:eastAsia="pt-BR"/>
+        </w:rPr>
+        <w:drawing>
+          <wp:inline distT="0" distB="0" distL="0" distR="0" wp14:anchorId="0A153DB5" wp14:editId="618D99EF">
+            <wp:extent cx="5733415" cy="2562225"/>
+            <wp:effectExtent l="0" t="0" r="635" b="9525"/>
+            <wp:docPr id="16" name="Imagem 16"/>
+            <wp:cNvGraphicFramePr>
+              <a:graphicFrameLocks xmlns:a="http://schemas.openxmlformats.org/drawingml/2006/main" noChangeAspect="1"/>
+            </wp:cNvGraphicFramePr>
+            <a:graphic xmlns:a="http://schemas.openxmlformats.org/drawingml/2006/main">
+              <a:graphicData uri="http://schemas.openxmlformats.org/drawingml/2006/picture">
+                <pic:pic xmlns:pic="http://schemas.openxmlformats.org/drawingml/2006/picture">
+                  <pic:nvPicPr>
+                    <pic:cNvPr id="1" name=""/>
+                    <pic:cNvPicPr/>
+                  </pic:nvPicPr>
+                  <pic:blipFill>
+                    <a:blip r:embed="rId17"/>
+                    <a:stretch>
+                      <a:fillRect/>
+                    </a:stretch>
+                  </pic:blipFill>
+                  <pic:spPr>
+                    <a:xfrm>
+                      <a:off x="0" y="0"/>
+                      <a:ext cx="5733415" cy="2562225"/>
+                    </a:xfrm>
+                    <a:prstGeom prst="rect">
+                      <a:avLst/>
+                    </a:prstGeom>
+                  </pic:spPr>
+                </pic:pic>
+              </a:graphicData>
+            </a:graphic>
+          </wp:inline>
+        </w:drawing>
+      </w:r>
+    </w:p>
+    <w:p>
+      <w:pPr>
+        <w:spacing w:line="360" w:lineRule="auto"/>
+        <w:jc w:val="both"/>
+        <w:rPr>
+          <w:sz w:val="24"/>
+          <w:szCs w:val="24"/>
+        </w:rPr>
+      </w:pPr>
+      <w:r>
+        <w:rPr>
+          <w:sz w:val="24"/>
+          <w:szCs w:val="24"/>
+        </w:rPr>
+        <w:t>Paralelamente o processo pai fica recebendo os pacotes e imprimindo o conteúdo deles.</w:t>
+      </w:r>
     </w:p>
     <w:p>
       <w:pPr>
         <w:spacing w:line="360" w:lineRule="auto"/>
         <w:jc w:val="center"/>
         <w:rPr>
-          <w:ins w:id="75" w:author="Rafa" w:date="2018-09-21T22:18:00Z"/>
-          <w:sz w:val="24"/>
-          <w:szCs w:val="24"/>
-        </w:rPr>
-        <w:pPrChange w:id="76" w:author="Rafa" w:date="2018-09-21T22:16:00Z">
-          <w:pPr>
-            <w:spacing w:line="360" w:lineRule="auto"/>
-            <w:jc w:val="both"/>
-          </w:pPr>
-        </w:pPrChange>
-      </w:pPr>
-      <w:ins w:id="77" w:author="Rafa" w:date="2018-09-21T22:16:00Z">
-        <w:r>
-          <w:rPr>
-            <w:noProof/>
-            <w:lang w:eastAsia="pt-BR"/>
-          </w:rPr>
-          <w:drawing>
-            <wp:inline distT="0" distB="0" distL="0" distR="0" wp14:anchorId="3F54CFA6" wp14:editId="33AEE042">
-              <wp:extent cx="2714625" cy="1038225"/>
-              <wp:effectExtent l="0" t="0" r="9525" b="9525"/>
-              <wp:docPr id="17" name="Imagem 17"/>
-              <wp:cNvGraphicFramePr>
-                <a:graphicFrameLocks xmlns:a="http://schemas.openxmlformats.org/drawingml/2006/main" noChangeAspect="1"/>
-              </wp:cNvGraphicFramePr>
-              <a:graphic xmlns:a="http://schemas.openxmlformats.org/drawingml/2006/main">
-                <a:graphicData uri="http://schemas.openxmlformats.org/drawingml/2006/picture">
-                  <pic:pic xmlns:pic="http://schemas.openxmlformats.org/drawingml/2006/picture">
-                    <pic:nvPicPr>
-                      <pic:cNvPr id="1" name=""/>
-                      <pic:cNvPicPr/>
-                    </pic:nvPicPr>
-                    <pic:blipFill>
-                      <a:blip r:embed="rId21"/>
-                      <a:stretch>
-                        <a:fillRect/>
-                      </a:stretch>
-                    </pic:blipFill>
-                    <pic:spPr>
-                      <a:xfrm>
-                        <a:off x="0" y="0"/>
-                        <a:ext cx="2714625" cy="1038225"/>
-                      </a:xfrm>
-                      <a:prstGeom prst="rect">
-                        <a:avLst/>
-                      </a:prstGeom>
-                    </pic:spPr>
-                  </pic:pic>
-                </a:graphicData>
-              </a:graphic>
-            </wp:inline>
-          </w:drawing>
-        </w:r>
-      </w:ins>
-    </w:p>
-    <w:p>
-      <w:pPr>
-        <w:spacing w:line="360" w:lineRule="auto"/>
-        <w:jc w:val="both"/>
-        <w:rPr>
-          <w:ins w:id="78" w:author="Rafa" w:date="2018-09-21T22:21:00Z"/>
-          <w:sz w:val="24"/>
-          <w:szCs w:val="24"/>
-        </w:rPr>
-        <w:pPrChange w:id="79" w:author="Rafa" w:date="2018-09-21T22:18:00Z">
-          <w:pPr>
-            <w:spacing w:line="360" w:lineRule="auto"/>
-            <w:jc w:val="both"/>
-          </w:pPr>
-        </w:pPrChange>
-      </w:pPr>
-      <w:ins w:id="80" w:author="Rafa" w:date="2018-09-21T22:20:00Z">
-        <w:r>
-          <w:rPr>
-            <w:sz w:val="24"/>
-            <w:szCs w:val="24"/>
-          </w:rPr>
-          <w:lastRenderedPageBreak/>
-          <w:t xml:space="preserve">A função </w:t>
-        </w:r>
-        <w:proofErr w:type="spellStart"/>
-        <w:r>
-          <w:rPr>
-            <w:i/>
-            <w:sz w:val="24"/>
-            <w:szCs w:val="24"/>
-            <w:rPrChange w:id="81" w:author="Rafa" w:date="2018-09-21T22:20:00Z">
-              <w:rPr>
-                <w:sz w:val="24"/>
-                <w:szCs w:val="24"/>
-              </w:rPr>
-            </w:rPrChange>
-          </w:rPr>
-          <w:t>receivePacket</w:t>
-        </w:r>
-        <w:proofErr w:type="spellEnd"/>
-        <w:r>
-          <w:rPr>
-            <w:sz w:val="24"/>
-            <w:szCs w:val="24"/>
-          </w:rPr>
-          <w:t xml:space="preserve"> </w:t>
-        </w:r>
-      </w:ins>
-      <w:ins w:id="82" w:author="Rafa" w:date="2018-09-21T22:21:00Z">
-        <w:r>
-          <w:rPr>
-            <w:sz w:val="24"/>
-            <w:szCs w:val="24"/>
-          </w:rPr>
-          <w:t>recebe os pacotes direcionados ao atacante e imprime somente pacotes do tipo ARP e IP.</w:t>
-        </w:r>
-      </w:ins>
-    </w:p>
-    <w:p>
-      <w:pPr>
-        <w:spacing w:line="360" w:lineRule="auto"/>
-        <w:jc w:val="both"/>
-        <w:rPr>
-          <w:ins w:id="83" w:author="Rafa" w:date="2018-09-21T22:25:00Z"/>
-          <w:sz w:val="24"/>
-          <w:szCs w:val="24"/>
-        </w:rPr>
-        <w:pPrChange w:id="84" w:author="Rafa" w:date="2018-09-21T22:18:00Z">
-          <w:pPr>
-            <w:spacing w:line="360" w:lineRule="auto"/>
-            <w:jc w:val="both"/>
-          </w:pPr>
-        </w:pPrChange>
-      </w:pPr>
-      <w:ins w:id="85" w:author="Rafa" w:date="2018-09-21T22:24:00Z">
-        <w:r>
-          <w:rPr>
-            <w:noProof/>
-            <w:lang w:eastAsia="pt-BR"/>
-          </w:rPr>
-          <w:drawing>
-            <wp:inline distT="0" distB="0" distL="0" distR="0" wp14:anchorId="0F2B825D" wp14:editId="0313CCDD">
-              <wp:extent cx="5733415" cy="4295775"/>
-              <wp:effectExtent l="0" t="0" r="635" b="9525"/>
-              <wp:docPr id="18" name="Imagem 18"/>
-              <wp:cNvGraphicFramePr>
-                <a:graphicFrameLocks xmlns:a="http://schemas.openxmlformats.org/drawingml/2006/main" noChangeAspect="1"/>
-              </wp:cNvGraphicFramePr>
-              <a:graphic xmlns:a="http://schemas.openxmlformats.org/drawingml/2006/main">
-                <a:graphicData uri="http://schemas.openxmlformats.org/drawingml/2006/picture">
-                  <pic:pic xmlns:pic="http://schemas.openxmlformats.org/drawingml/2006/picture">
-                    <pic:nvPicPr>
-                      <pic:cNvPr id="1" name=""/>
-                      <pic:cNvPicPr/>
-                    </pic:nvPicPr>
-                    <pic:blipFill>
-                      <a:blip r:embed="rId22"/>
-                      <a:stretch>
-                        <a:fillRect/>
-                      </a:stretch>
-                    </pic:blipFill>
-                    <pic:spPr>
-                      <a:xfrm>
-                        <a:off x="0" y="0"/>
-                        <a:ext cx="5733415" cy="4295775"/>
-                      </a:xfrm>
-                      <a:prstGeom prst="rect">
-                        <a:avLst/>
-                      </a:prstGeom>
-                    </pic:spPr>
-                  </pic:pic>
-                </a:graphicData>
-              </a:graphic>
-            </wp:inline>
-          </w:drawing>
-        </w:r>
-      </w:ins>
-    </w:p>
-    <w:p>
-      <w:pPr>
-        <w:spacing w:line="360" w:lineRule="auto"/>
-        <w:jc w:val="both"/>
-        <w:rPr>
-          <w:sz w:val="24"/>
-          <w:szCs w:val="24"/>
-          <w:rPrChange w:id="86" w:author="Rafa" w:date="2018-09-21T20:25:00Z">
-            <w:rPr>
-              <w:sz w:val="24"/>
-              <w:szCs w:val="24"/>
-            </w:rPr>
-          </w:rPrChange>
-        </w:rPr>
-        <w:pPrChange w:id="87" w:author="Rafa" w:date="2018-09-21T22:18:00Z">
-          <w:pPr>
-            <w:spacing w:line="360" w:lineRule="auto"/>
-            <w:jc w:val="both"/>
-          </w:pPr>
-        </w:pPrChange>
-      </w:pPr>
-      <w:ins w:id="88" w:author="Rafa" w:date="2018-09-21T22:25:00Z">
-        <w:r>
-          <w:rPr>
-            <w:sz w:val="24"/>
-            <w:szCs w:val="24"/>
-          </w:rPr>
-          <w:t xml:space="preserve">Assim demonstrando o </w:t>
-        </w:r>
-      </w:ins>
-      <w:ins w:id="89" w:author="Rafa" w:date="2018-09-21T22:26:00Z">
-        <w:r>
-          <w:rPr>
-            <w:sz w:val="24"/>
-            <w:szCs w:val="24"/>
-          </w:rPr>
-          <w:t>êxito na interceptação de pacotes entre um computador e um gateway</w:t>
-        </w:r>
-      </w:ins>
-      <w:ins w:id="90" w:author="Rafa" w:date="2018-09-21T22:28:00Z">
-        <w:r>
-          <w:rPr>
-            <w:sz w:val="24"/>
-            <w:szCs w:val="24"/>
-          </w:rPr>
-          <w:t xml:space="preserve"> e </w:t>
-        </w:r>
-      </w:ins>
-      <w:ins w:id="91" w:author="Rafa" w:date="2018-09-21T22:29:00Z">
-        <w:r>
-          <w:rPr>
-            <w:sz w:val="24"/>
-            <w:szCs w:val="24"/>
-          </w:rPr>
-          <w:t>atingindo o</w:t>
-        </w:r>
-      </w:ins>
-      <w:ins w:id="92" w:author="Rafa" w:date="2018-09-21T22:28:00Z">
-        <w:r>
-          <w:rPr>
-            <w:sz w:val="24"/>
-            <w:szCs w:val="24"/>
-          </w:rPr>
-          <w:t xml:space="preserve"> objetivo proposto pelo trabalho.</w:t>
-        </w:r>
-      </w:ins>
-      <w:bookmarkStart w:id="93" w:name="_GoBack"/>
-      <w:bookmarkEnd w:id="93"/>
+          <w:sz w:val="24"/>
+          <w:szCs w:val="24"/>
+        </w:rPr>
+      </w:pPr>
+      <w:r>
+        <w:rPr>
+          <w:noProof/>
+          <w:lang w:eastAsia="pt-BR"/>
+        </w:rPr>
+        <w:drawing>
+          <wp:inline distT="0" distB="0" distL="0" distR="0" wp14:anchorId="3F54CFA6" wp14:editId="33AEE042">
+            <wp:extent cx="2714625" cy="1038225"/>
+            <wp:effectExtent l="0" t="0" r="9525" b="9525"/>
+            <wp:docPr id="17" name="Imagem 17"/>
+            <wp:cNvGraphicFramePr>
+              <a:graphicFrameLocks xmlns:a="http://schemas.openxmlformats.org/drawingml/2006/main" noChangeAspect="1"/>
+            </wp:cNvGraphicFramePr>
+            <a:graphic xmlns:a="http://schemas.openxmlformats.org/drawingml/2006/main">
+              <a:graphicData uri="http://schemas.openxmlformats.org/drawingml/2006/picture">
+                <pic:pic xmlns:pic="http://schemas.openxmlformats.org/drawingml/2006/picture">
+                  <pic:nvPicPr>
+                    <pic:cNvPr id="1" name=""/>
+                    <pic:cNvPicPr/>
+                  </pic:nvPicPr>
+                  <pic:blipFill>
+                    <a:blip r:embed="rId18"/>
+                    <a:stretch>
+                      <a:fillRect/>
+                    </a:stretch>
+                  </pic:blipFill>
+                  <pic:spPr>
+                    <a:xfrm>
+                      <a:off x="0" y="0"/>
+                      <a:ext cx="2714625" cy="1038225"/>
+                    </a:xfrm>
+                    <a:prstGeom prst="rect">
+                      <a:avLst/>
+                    </a:prstGeom>
+                  </pic:spPr>
+                </pic:pic>
+              </a:graphicData>
+            </a:graphic>
+          </wp:inline>
+        </w:drawing>
+      </w:r>
+    </w:p>
+    <w:p>
+      <w:pPr>
+        <w:spacing w:line="360" w:lineRule="auto"/>
+        <w:jc w:val="both"/>
+        <w:rPr>
+          <w:sz w:val="24"/>
+          <w:szCs w:val="24"/>
+        </w:rPr>
+      </w:pPr>
+      <w:r>
+        <w:rPr>
+          <w:sz w:val="24"/>
+          <w:szCs w:val="24"/>
+        </w:rPr>
+        <w:t xml:space="preserve">A função </w:t>
+      </w:r>
+      <w:proofErr w:type="spellStart"/>
+      <w:r>
+        <w:rPr>
+          <w:i/>
+          <w:sz w:val="24"/>
+          <w:szCs w:val="24"/>
+        </w:rPr>
+        <w:t>receivePacket</w:t>
+      </w:r>
+      <w:proofErr w:type="spellEnd"/>
+      <w:r>
+        <w:rPr>
+          <w:sz w:val="24"/>
+          <w:szCs w:val="24"/>
+        </w:rPr>
+        <w:t xml:space="preserve"> recebe os pacotes direcionados ao atacante e imprime somente pacotes do tipo ARP e IP.</w:t>
+      </w:r>
+    </w:p>
+    <w:p>
+      <w:pPr>
+        <w:spacing w:line="360" w:lineRule="auto"/>
+        <w:jc w:val="both"/>
+        <w:rPr>
+          <w:sz w:val="24"/>
+          <w:szCs w:val="24"/>
+        </w:rPr>
+      </w:pPr>
+      <w:r>
+        <w:rPr>
+          <w:noProof/>
+          <w:lang w:eastAsia="pt-BR"/>
+        </w:rPr>
+        <w:drawing>
+          <wp:inline distT="0" distB="0" distL="0" distR="0" wp14:anchorId="0F2B825D" wp14:editId="0313CCDD">
+            <wp:extent cx="5733415" cy="4295775"/>
+            <wp:effectExtent l="0" t="0" r="635" b="9525"/>
+            <wp:docPr id="18" name="Imagem 18"/>
+            <wp:cNvGraphicFramePr>
+              <a:graphicFrameLocks xmlns:a="http://schemas.openxmlformats.org/drawingml/2006/main" noChangeAspect="1"/>
+            </wp:cNvGraphicFramePr>
+            <a:graphic xmlns:a="http://schemas.openxmlformats.org/drawingml/2006/main">
+              <a:graphicData uri="http://schemas.openxmlformats.org/drawingml/2006/picture">
+                <pic:pic xmlns:pic="http://schemas.openxmlformats.org/drawingml/2006/picture">
+                  <pic:nvPicPr>
+                    <pic:cNvPr id="1" name=""/>
+                    <pic:cNvPicPr/>
+                  </pic:nvPicPr>
+                  <pic:blipFill>
+                    <a:blip r:embed="rId19"/>
+                    <a:stretch>
+                      <a:fillRect/>
+                    </a:stretch>
+                  </pic:blipFill>
+                  <pic:spPr>
+                    <a:xfrm>
+                      <a:off x="0" y="0"/>
+                      <a:ext cx="5733415" cy="4295775"/>
+                    </a:xfrm>
+                    <a:prstGeom prst="rect">
+                      <a:avLst/>
+                    </a:prstGeom>
+                  </pic:spPr>
+                </pic:pic>
+              </a:graphicData>
+            </a:graphic>
+          </wp:inline>
+        </w:drawing>
+      </w:r>
+    </w:p>
+    <w:p>
+      <w:pPr>
+        <w:spacing w:line="360" w:lineRule="auto"/>
+        <w:jc w:val="both"/>
+        <w:rPr>
+          <w:sz w:val="24"/>
+          <w:szCs w:val="24"/>
+        </w:rPr>
+      </w:pPr>
+      <w:r>
+        <w:rPr>
+          <w:sz w:val="24"/>
+          <w:szCs w:val="24"/>
+        </w:rPr>
+        <w:t>Assim demonstrando o êxito na interceptação de pacotes entre um computador e um gateway</w:t>
+      </w:r>
+      <w:r>
+        <w:rPr>
+          <w:sz w:val="24"/>
+          <w:szCs w:val="24"/>
+        </w:rPr>
+        <w:t xml:space="preserve"> e </w:t>
+      </w:r>
+      <w:r>
+        <w:rPr>
+          <w:sz w:val="24"/>
+          <w:szCs w:val="24"/>
+        </w:rPr>
+        <w:t>atingindo o</w:t>
+      </w:r>
+      <w:r>
+        <w:rPr>
+          <w:sz w:val="24"/>
+          <w:szCs w:val="24"/>
+        </w:rPr>
+        <w:t xml:space="preserve"> objetivo proposto pelo trabalho.</w:t>
+      </w:r>
     </w:p>
     <w:p>
       <w:pPr>
@@ -2824,6 +2470,8 @@
           <w:szCs w:val="24"/>
         </w:rPr>
       </w:pPr>
+      <w:bookmarkStart w:id="0" w:name="_GoBack"/>
+      <w:bookmarkEnd w:id="0"/>
     </w:p>
     <w:sectPr>
       <w:pgSz w:w="11909" w:h="16834"/>
@@ -2835,123 +2483,8 @@
 </w:document>
 </file>
 
-<file path=word/comments.xml><?xml version="1.0" encoding="utf-8"?>
-<w:comments xmlns:wpc="http://schemas.microsoft.com/office/word/2010/wordprocessingCanvas" xmlns:mc="http://schemas.openxmlformats.org/markup-compatibility/2006" xmlns:o="urn:schemas-microsoft-com:office:office" xmlns:r="http://schemas.openxmlformats.org/officeDocument/2006/relationships" xmlns:m="http://schemas.openxmlformats.org/officeDocument/2006/math" xmlns:v="urn:schemas-microsoft-com:vml" xmlns:wp14="http://schemas.microsoft.com/office/word/2010/wordprocessingDrawing" xmlns:wp="http://schemas.openxmlformats.org/drawingml/2006/wordprocessingDrawing" xmlns:w10="urn:schemas-microsoft-com:office:word" xmlns:w="http://schemas.openxmlformats.org/wordprocessingml/2006/main" xmlns:w14="http://schemas.microsoft.com/office/word/2010/wordml" xmlns:w15="http://schemas.microsoft.com/office/word/2012/wordml" xmlns:wpg="http://schemas.microsoft.com/office/word/2010/wordprocessingGroup" xmlns:wpi="http://schemas.microsoft.com/office/word/2010/wordprocessingInk" xmlns:wne="http://schemas.microsoft.com/office/word/2006/wordml" xmlns:wps="http://schemas.microsoft.com/office/word/2010/wordprocessingShape" mc:Ignorable="w14 w15 wp14">
-  <w:comment w:id="6" w:author="Henrique Correa" w:date="2018-09-20T23:43:00Z" w:initials="HC">
-    <w:p>
-      <w:pPr>
-        <w:pStyle w:val="Textodecomentrio"/>
-      </w:pPr>
-      <w:r>
-        <w:rPr>
-          <w:rStyle w:val="Refdecomentrio"/>
-        </w:rPr>
-        <w:annotationRef/>
-      </w:r>
-      <w:r>
-        <w:t xml:space="preserve">Não apenas recebimento. Explanar que com sockets </w:t>
-      </w:r>
-      <w:proofErr w:type="spellStart"/>
-      <w:r>
-        <w:t>raw</w:t>
-      </w:r>
-      <w:proofErr w:type="spellEnd"/>
-      <w:r>
-        <w:t xml:space="preserve"> é possível construir um pacote do zero e enviá-lo na rede.</w:t>
-      </w:r>
-    </w:p>
-  </w:comment>
-  <w:comment w:id="14" w:author="Henrique Correa" w:date="2018-09-20T23:57:00Z" w:initials="HC">
-    <w:p>
-      <w:pPr>
-        <w:pStyle w:val="Textodecomentrio"/>
-      </w:pPr>
-      <w:r>
-        <w:rPr>
-          <w:rStyle w:val="Refdecomentrio"/>
-        </w:rPr>
-        <w:annotationRef/>
-      </w:r>
-      <w:r>
-        <w:t>Mencionar que o broadcast é na camada de enlace</w:t>
-      </w:r>
-    </w:p>
-  </w:comment>
-  <w:comment w:id="23" w:author="Henrique Correa" w:date="2018-09-21T00:04:00Z" w:initials="HC">
-    <w:p>
-      <w:pPr>
-        <w:pStyle w:val="Textodecomentrio"/>
-      </w:pPr>
-      <w:r>
-        <w:rPr>
-          <w:rStyle w:val="Refdecomentrio"/>
-        </w:rPr>
-        <w:annotationRef/>
-      </w:r>
-      <w:r>
-        <w:t>Existia um bug neste trecho. Será necessário atualizar.</w:t>
-      </w:r>
-    </w:p>
-  </w:comment>
-  <w:comment w:id="25" w:author="Henrique Correa" w:date="2018-09-21T00:06:00Z" w:initials="HC">
-    <w:p>
-      <w:pPr>
-        <w:pStyle w:val="Textodecomentrio"/>
-      </w:pPr>
-      <w:r>
-        <w:rPr>
-          <w:rStyle w:val="Refdecomentrio"/>
-        </w:rPr>
-        <w:annotationRef/>
-      </w:r>
-      <w:r>
-        <w:t xml:space="preserve">Explanar que o </w:t>
-      </w:r>
-      <w:proofErr w:type="spellStart"/>
-      <w:r>
-        <w:t>request</w:t>
-      </w:r>
-      <w:proofErr w:type="spellEnd"/>
-      <w:r>
-        <w:t xml:space="preserve"> é feito no intuito de descobrir o MAC do gateway e da vítima, pois estes são desconhecidos. Ao mesmo tempo, também já inicia o ataque e envenena a tabela ARP mentindo o IP do remetente.</w:t>
-      </w:r>
-    </w:p>
-  </w:comment>
-</w:comments>
-</file>
-
-<file path=word/commentsExtended.xml><?xml version="1.0" encoding="utf-8"?>
-<w15:commentsEx xmlns:wpc="http://schemas.microsoft.com/office/word/2010/wordprocessingCanvas" xmlns:mc="http://schemas.openxmlformats.org/markup-compatibility/2006" xmlns:o="urn:schemas-microsoft-com:office:office" xmlns:r="http://schemas.openxmlformats.org/officeDocument/2006/relationships" xmlns:m="http://schemas.openxmlformats.org/officeDocument/2006/math" xmlns:v="urn:schemas-microsoft-com:vml" xmlns:wp14="http://schemas.microsoft.com/office/word/2010/wordprocessingDrawing" xmlns:wp="http://schemas.openxmlformats.org/drawingml/2006/wordprocessingDrawing" xmlns:w10="urn:schemas-microsoft-com:office:word" xmlns:w="http://schemas.openxmlformats.org/wordprocessingml/2006/main" xmlns:w14="http://schemas.microsoft.com/office/word/2010/wordml" xmlns:w15="http://schemas.microsoft.com/office/word/2012/wordml" xmlns:wpg="http://schemas.microsoft.com/office/word/2010/wordprocessingGroup" xmlns:wpi="http://schemas.microsoft.com/office/word/2010/wordprocessingInk" xmlns:wne="http://schemas.microsoft.com/office/word/2006/wordml" xmlns:wps="http://schemas.microsoft.com/office/word/2010/wordprocessingShape" mc:Ignorable="w14 w15 wp14">
-  <w15:commentEx w15:paraId="43E33B4F" w15:done="0"/>
-  <w15:commentEx w15:paraId="3248C1C5" w15:done="0"/>
-  <w15:commentEx w15:paraId="45CF27C3" w15:done="0"/>
-  <w15:commentEx w15:paraId="5066CF4C" w15:done="0"/>
-</w15:commentsEx>
-</file>
-
-<file path=word/commentsIds.xml><?xml version="1.0" encoding="utf-8"?>
-<w16cid:commentsIds xmlns:wpc="http://schemas.microsoft.com/office/word/2010/wordprocessingCanvas" xmlns:cx="http://schemas.microsoft.com/office/drawing/2014/chartex" xmlns:cx1="http://schemas.microsoft.com/office/drawing/2015/9/8/chartex" xmlns:cx2="http://schemas.microsoft.com/office/drawing/2015/10/21/chartex" xmlns:cx3="http://schemas.microsoft.com/office/drawing/2016/5/9/chartex" xmlns:cx4="http://schemas.microsoft.com/office/drawing/2016/5/10/chartex" xmlns:cx5="http://schemas.microsoft.com/office/drawing/2016/5/11/chartex" xmlns:cx6="http://schemas.microsoft.com/office/drawing/2016/5/12/chartex" xmlns:cx7="http://schemas.microsoft.com/office/drawing/2016/5/13/chartex" xmlns:cx8="http://schemas.microsoft.com/office/drawing/2016/5/14/chartex" xmlns:mc="http://schemas.openxmlformats.org/markup-compatibility/2006" xmlns:aink="http://schemas.microsoft.com/office/drawing/2016/ink" xmlns:am3d="http://schemas.microsoft.com/office/drawing/2017/model3d" xmlns:o="urn:schemas-microsoft-com:office:office" xmlns:r="http://schemas.openxmlformats.org/officeDocument/2006/relationships" xmlns:m="http://schemas.openxmlformats.org/officeDocument/2006/math" xmlns:v="urn:schemas-microsoft-com:vml" xmlns:wp14="http://schemas.microsoft.com/office/word/2010/wordprocessingDrawing" xmlns:wp="http://schemas.openxmlformats.org/drawingml/2006/wordprocessingDrawing" xmlns:w10="urn:schemas-microsoft-com:office:word" xmlns:w="http://schemas.openxmlformats.org/wordprocessingml/2006/main" xmlns:w14="http://schemas.microsoft.com/office/word/2010/wordml" xmlns:w15="http://schemas.microsoft.com/office/word/2012/wordml" xmlns:w16cid="http://schemas.microsoft.com/office/word/2016/wordml/cid" xmlns:w16se="http://schemas.microsoft.com/office/word/2015/wordml/symex" xmlns:wpg="http://schemas.microsoft.com/office/word/2010/wordprocessingGroup" xmlns:wpi="http://schemas.microsoft.com/office/word/2010/wordprocessingInk" xmlns:wne="http://schemas.microsoft.com/office/word/2006/wordml" xmlns:wps="http://schemas.microsoft.com/office/word/2010/wordprocessingShape" mc:Ignorable="w14 w15 w16se w16cid wp14">
-  <w16cid:commentId w16cid:paraId="43E33B4F" w16cid:durableId="1F4EAF06"/>
-  <w16cid:commentId w16cid:paraId="7F672022" w16cid:durableId="1F4EB159"/>
-  <w16cid:commentId w16cid:paraId="3248C1C5" w16cid:durableId="1F4EB279"/>
-  <w16cid:commentId w16cid:paraId="45CF27C3" w16cid:durableId="1F4EB424"/>
-  <w16cid:commentId w16cid:paraId="5066CF4C" w16cid:durableId="1F4EB470"/>
-</w16cid:commentsIds>
-</file>
-
-<file path=word/people.xml><?xml version="1.0" encoding="utf-8"?>
-<w15:people xmlns:wpc="http://schemas.microsoft.com/office/word/2010/wordprocessingCanvas" xmlns:mc="http://schemas.openxmlformats.org/markup-compatibility/2006" xmlns:o="urn:schemas-microsoft-com:office:office" xmlns:r="http://schemas.openxmlformats.org/officeDocument/2006/relationships" xmlns:m="http://schemas.openxmlformats.org/officeDocument/2006/math" xmlns:v="urn:schemas-microsoft-com:vml" xmlns:wp14="http://schemas.microsoft.com/office/word/2010/wordprocessingDrawing" xmlns:wp="http://schemas.openxmlformats.org/drawingml/2006/wordprocessingDrawing" xmlns:w10="urn:schemas-microsoft-com:office:word" xmlns:w="http://schemas.openxmlformats.org/wordprocessingml/2006/main" xmlns:w14="http://schemas.microsoft.com/office/word/2010/wordml" xmlns:w15="http://schemas.microsoft.com/office/word/2012/wordml" xmlns:wpg="http://schemas.microsoft.com/office/word/2010/wordprocessingGroup" xmlns:wpi="http://schemas.microsoft.com/office/word/2010/wordprocessingInk" xmlns:wne="http://schemas.microsoft.com/office/word/2006/wordml" xmlns:wps="http://schemas.microsoft.com/office/word/2010/wordprocessingShape" mc:Ignorable="w14 w15 wp14">
-  <w15:person w15:author="Henrique Correa">
-    <w15:presenceInfo w15:providerId="Windows Live" w15:userId="e401df91d0e244e7"/>
-  </w15:person>
-  <w15:person w15:author="Rafa">
-    <w15:presenceInfo w15:providerId="None" w15:userId="Rafa"/>
-  </w15:person>
-</w15:people>
-</file>
-
 <file path=word/styles.xml><?xml version="1.0" encoding="utf-8"?>
-<w:styles xmlns:mc="http://schemas.openxmlformats.org/markup-compatibility/2006" xmlns:r="http://schemas.openxmlformats.org/officeDocument/2006/relationships" xmlns:w="http://schemas.openxmlformats.org/wordprocessingml/2006/main" xmlns:w14="http://schemas.microsoft.com/office/word/2010/wordml" xmlns:w15="http://schemas.microsoft.com/office/word/2012/wordml" mc:Ignorable="w14 w15">
+<w:styles xmlns:mc="http://schemas.openxmlformats.org/markup-compatibility/2006" xmlns:r="http://schemas.openxmlformats.org/officeDocument/2006/relationships" xmlns:w="http://schemas.openxmlformats.org/wordprocessingml/2006/main" xmlns:w14="http://schemas.microsoft.com/office/word/2010/wordml" xmlns:w15="http://schemas.microsoft.com/office/word/2012/wordml" xmlns:w16cid="http://schemas.microsoft.com/office/word/2016/wordml/cid" xmlns:w16se="http://schemas.microsoft.com/office/word/2015/wordml/symex" mc:Ignorable="w14 w15 w16se w16cid">
   <w:docDefaults>
     <w:rPrDefault>
       <w:rPr>
@@ -2967,7 +2500,7 @@
       </w:pPr>
     </w:pPrDefault>
   </w:docDefaults>
-  <w:latentStyles w:defLockedState="0" w:defUIPriority="99" w:defSemiHidden="0" w:defUnhideWhenUsed="0" w:defQFormat="0" w:count="371">
+  <w:latentStyles w:defLockedState="0" w:defUIPriority="99" w:defSemiHidden="0" w:defUnhideWhenUsed="0" w:defQFormat="0" w:count="375">
     <w:lsdException w:name="Normal" w:uiPriority="0" w:qFormat="1"/>
     <w:lsdException w:name="heading 1" w:uiPriority="9" w:qFormat="1"/>
     <w:lsdException w:name="heading 2" w:semiHidden="1" w:uiPriority="9" w:unhideWhenUsed="1" w:qFormat="1"/>
@@ -3073,7 +2606,6 @@
     <w:lsdException w:name="HTML Sample" w:semiHidden="1" w:unhideWhenUsed="1"/>
     <w:lsdException w:name="HTML Typewriter" w:semiHidden="1" w:unhideWhenUsed="1"/>
     <w:lsdException w:name="HTML Variable" w:semiHidden="1" w:unhideWhenUsed="1"/>
-    <w:lsdException w:name="Normal Table" w:semiHidden="1" w:unhideWhenUsed="1"/>
     <w:lsdException w:name="annotation subject" w:semiHidden="1" w:unhideWhenUsed="1"/>
     <w:lsdException w:name="No List" w:semiHidden="1" w:unhideWhenUsed="1"/>
     <w:lsdException w:name="Outline List 1" w:semiHidden="1" w:unhideWhenUsed="1"/>
@@ -3117,10 +2649,8 @@
     <w:lsdException w:name="Table Elegant" w:semiHidden="1" w:unhideWhenUsed="1"/>
     <w:lsdException w:name="Table Professional" w:semiHidden="1" w:unhideWhenUsed="1"/>
     <w:lsdException w:name="Table Subtle 1" w:semiHidden="1" w:unhideWhenUsed="1"/>
-    <w:lsdException w:name="Table Subtle 2" w:semiHidden="1" w:unhideWhenUsed="1"/>
     <w:lsdException w:name="Table Web 1" w:semiHidden="1" w:unhideWhenUsed="1"/>
     <w:lsdException w:name="Table Web 2" w:semiHidden="1" w:unhideWhenUsed="1"/>
-    <w:lsdException w:name="Table Web 3" w:semiHidden="1" w:unhideWhenUsed="1"/>
     <w:lsdException w:name="Balloon Text" w:semiHidden="1" w:unhideWhenUsed="1"/>
     <w:lsdException w:name="Table Grid" w:uiPriority="39"/>
     <w:lsdException w:name="Table Theme" w:semiHidden="1" w:unhideWhenUsed="1"/>
@@ -3339,6 +2869,10 @@
     <w:lsdException w:name="List Table 5 Dark Accent 6" w:uiPriority="50"/>
     <w:lsdException w:name="List Table 6 Colorful Accent 6" w:uiPriority="51"/>
     <w:lsdException w:name="List Table 7 Colorful Accent 6" w:uiPriority="52"/>
+    <w:lsdException w:name="Mention" w:semiHidden="1" w:unhideWhenUsed="1"/>
+    <w:lsdException w:name="Smart Hyperlink" w:semiHidden="1" w:unhideWhenUsed="1"/>
+    <w:lsdException w:name="Hashtag" w:semiHidden="1" w:unhideWhenUsed="1"/>
+    <w:lsdException w:name="Unresolved Mention" w:semiHidden="1" w:unhideWhenUsed="1"/>
   </w:latentStyles>
   <w:style w:type="paragraph" w:default="1" w:styleId="Normal">
     <w:name w:val="Normal"/>

</xml_diff>